<commit_message>
Personal Involucrado y  perspectiva del producto
Agregando personal involucrado y perspectiva del producto
</commit_message>
<xml_diff>
--- a/ESPECIFICACION DE REQUERIMIENTOS DE SOFTWARE.docx
+++ b/ESPECIFICACION DE REQUERIMIENTOS DE SOFTWARE.docx
@@ -476,6 +476,7 @@
                               <w:calendar w:val="gregorian"/>
                             </w:date>
                           </w:sdtPr>
+                          <w:sdtEndPr/>
                           <w:sdtContent>
                             <w:p>
                               <w:pPr>
@@ -522,6 +523,7 @@
                               <w:dataBinding w:prefixMappings="xmlns:ns0='http://schemas.openxmlformats.org/officeDocument/2006/extended-properties' " w:xpath="/ns0:Properties[1]/ns0:Company[1]" w:storeItemID="{6668398D-A668-4E3E-A5EB-62B293D839F1}"/>
                               <w:text/>
                             </w:sdtPr>
+                            <w:sdtEndPr/>
                             <w:sdtContent>
                               <w:r>
                                 <w:rPr>
@@ -553,6 +555,7 @@
                               <w:dataBinding w:prefixMappings="xmlns:ns0='http://schemas.microsoft.com/office/2006/coverPageProps' " w:xpath="/ns0:CoverPageProperties[1]/ns0:CompanyAddress[1]" w:storeItemID="{55AF091B-3C7A-41E3-B477-F2FDAA23CFDA}"/>
                               <w:text/>
                             </w:sdtPr>
+                            <w:sdtEndPr/>
                             <w:sdtContent>
                               <w:r>
                                 <w:rPr>
@@ -884,16 +887,20 @@
       <w:pPr>
         <w:pStyle w:val="Ttulo1"/>
         <w:rPr>
-          <w:rFonts w:ascii="Verdana" w:hAnsi="Verdana"/>
-          <w:color w:val="auto"/>
+          <w:sz w:val="40"/>
         </w:rPr>
       </w:pPr>
       <w:r>
         <w:rPr>
-          <w:rFonts w:ascii="Verdana" w:hAnsi="Verdana"/>
-          <w:color w:val="auto"/>
+          <w:sz w:val="40"/>
         </w:rPr>
         <w:lastRenderedPageBreak/>
+        <w:t xml:space="preserve">1 </w:t>
+      </w:r>
+      <w:r>
+        <w:rPr>
+          <w:sz w:val="40"/>
+        </w:rPr>
         <w:t xml:space="preserve">Introducción </w:t>
       </w:r>
     </w:p>
@@ -970,18 +977,18 @@
       <w:pPr>
         <w:pStyle w:val="Ttulo2"/>
         <w:rPr>
-          <w:rFonts w:ascii="Verdana" w:hAnsi="Verdana"/>
-          <w:color w:val="auto"/>
           <w:sz w:val="32"/>
-          <w:szCs w:val="32"/>
         </w:rPr>
       </w:pPr>
       <w:r>
         <w:rPr>
-          <w:rFonts w:ascii="Verdana" w:hAnsi="Verdana"/>
-          <w:color w:val="auto"/>
           <w:sz w:val="32"/>
-          <w:szCs w:val="32"/>
+        </w:rPr>
+        <w:t>1.1</w:t>
+      </w:r>
+      <w:r>
+        <w:rPr>
+          <w:sz w:val="32"/>
         </w:rPr>
         <w:t xml:space="preserve">Visión </w:t>
       </w:r>
@@ -1000,7 +1007,23 @@
           <w:sz w:val="24"/>
           <w:szCs w:val="24"/>
         </w:rPr>
-        <w:t>El sistema para el servicio social ayuda en los procesos que realizan los alumnos  (reportar  horas, entregar reportes, consultar su avance), los maestros (consultar avances de alumnos, ver reportes) ,la academia(asignación de alumnos a dependencias)y el coordinador (consultar avances, ver reportes ) ya no sean tan laboriosos, economizar recursos como el tiempo  un ejemplo de este punto seria al buscar la documentación (Carta de asignación, oficios, reportes, etc.) y economizar gastos en el papel, también el sistema facilitara  al alumno el realizar y subir reportes .</w:t>
+        <w:t>El sistema para el servicio social ayuda en los procesos que realizan los alumnos  (reportar  horas, entregar reportes, consultar su avance), los maestros (consultar avances de alumnos, ver reportes) ,la academia(asignación de alumnos a dependencias)y el coordinador (consultar avances, ver reportes ) ya no sean tan laboriosos, economizar recursos como el tiempo  un ejemplo de este punto seria al buscar la documentación (Carta de asignación, oficios, reportes, etc.) y economizar gastos en el papel, también el sistema facilitara  al alum</w:t>
+      </w:r>
+      <w:r>
+        <w:rPr>
+          <w:rFonts w:ascii="Verdana" w:hAnsi="Verdana"/>
+          <w:sz w:val="24"/>
+          <w:szCs w:val="24"/>
+        </w:rPr>
+        <w:t>no el realizar y subir reportes</w:t>
+      </w:r>
+      <w:r>
+        <w:rPr>
+          <w:rFonts w:ascii="Verdana" w:hAnsi="Verdana"/>
+          <w:sz w:val="24"/>
+          <w:szCs w:val="24"/>
+        </w:rPr>
+        <w:t>.</w:t>
       </w:r>
       <w:r>
         <w:rPr>
@@ -1024,62 +1047,18 @@
       <w:pPr>
         <w:pStyle w:val="Ttulo2"/>
         <w:rPr>
-          <w:rFonts w:asciiTheme="minorHAnsi" w:eastAsiaTheme="minorHAnsi" w:hAnsiTheme="minorHAnsi" w:cstheme="minorBidi"/>
-          <w:color w:val="auto"/>
-          <w:sz w:val="22"/>
-          <w:szCs w:val="22"/>
-        </w:rPr>
-      </w:pPr>
-    </w:p>
-    <w:p>
-      <w:pPr>
-        <w:pStyle w:val="Ttulo2"/>
-        <w:rPr>
-          <w:rFonts w:asciiTheme="minorHAnsi" w:eastAsiaTheme="minorHAnsi" w:hAnsiTheme="minorHAnsi" w:cstheme="minorBidi"/>
-          <w:color w:val="auto"/>
-          <w:sz w:val="22"/>
-          <w:szCs w:val="22"/>
-        </w:rPr>
-      </w:pPr>
-    </w:p>
-    <w:p>
-      <w:pPr>
-        <w:pStyle w:val="Ttulo2"/>
-        <w:rPr>
-          <w:rFonts w:asciiTheme="minorHAnsi" w:eastAsiaTheme="minorHAnsi" w:hAnsiTheme="minorHAnsi" w:cstheme="minorBidi"/>
-          <w:color w:val="auto"/>
-          <w:sz w:val="22"/>
-          <w:szCs w:val="22"/>
-        </w:rPr>
-      </w:pPr>
-    </w:p>
-    <w:p>
-      <w:pPr>
-        <w:pStyle w:val="Ttulo2"/>
-        <w:rPr>
-          <w:rFonts w:asciiTheme="minorHAnsi" w:eastAsiaTheme="minorHAnsi" w:hAnsiTheme="minorHAnsi" w:cstheme="minorBidi"/>
-          <w:color w:val="auto"/>
-          <w:sz w:val="22"/>
-          <w:szCs w:val="22"/>
-        </w:rPr>
-      </w:pPr>
-    </w:p>
-    <w:p>
-      <w:pPr>
-        <w:pStyle w:val="Ttulo2"/>
-        <w:rPr>
-          <w:rFonts w:ascii="Verdana" w:hAnsi="Verdana"/>
-          <w:color w:val="auto"/>
           <w:sz w:val="32"/>
-          <w:szCs w:val="32"/>
         </w:rPr>
       </w:pPr>
       <w:r>
         <w:rPr>
-          <w:rFonts w:ascii="Verdana" w:hAnsi="Verdana"/>
-          <w:color w:val="auto"/>
           <w:sz w:val="32"/>
-          <w:szCs w:val="32"/>
+        </w:rPr>
+        <w:t xml:space="preserve">1.2 </w:t>
+      </w:r>
+      <w:r>
+        <w:rPr>
+          <w:sz w:val="32"/>
         </w:rPr>
         <w:t>Alcance</w:t>
       </w:r>
@@ -1098,18 +1077,966 @@
           <w:sz w:val="24"/>
           <w:szCs w:val="24"/>
         </w:rPr>
-        <w:t xml:space="preserve">Los alumnos podrán realizar sus reportes, podrán imprimirlo y despues subirlo ya firmado y validado por el maestro, el maestro y el coordinador  podrán consultar los avances que lleva cada alumno como los reportes que  ha subido, las horas que lleva reportadas y la documentación que ha entregado con tan solo ingresar la matricula o el nombre con apellidos del alumno que desea consultar. </w:t>
+        <w:t xml:space="preserve">Los alumnos podrán realizar sus reportes, podrán imprimirlo y despues subirlo ya firmado y validado por el maestro, el maestro y el coordinador  podrán consultar los avances que lleva cada alumno como los reportes que  ha subido, las horas que lleva reportadas y la documentación que </w:t>
+      </w:r>
+      <w:r>
+        <w:rPr>
+          <w:rFonts w:ascii="Verdana" w:hAnsi="Verdana"/>
+          <w:sz w:val="24"/>
+          <w:szCs w:val="24"/>
+        </w:rPr>
+        <w:lastRenderedPageBreak/>
+        <w:t xml:space="preserve">ha entregado con tan solo ingresar la matricula o el nombre con apellidos del alumno que desea consultar. </w:t>
       </w:r>
     </w:p>
     <w:p>
       <w:pPr>
-        <w:jc w:val="both"/>
+        <w:pStyle w:val="Ttulo2"/>
+        <w:rPr>
+          <w:sz w:val="48"/>
+        </w:rPr>
+      </w:pPr>
+      <w:r>
+        <w:rPr>
+          <w:sz w:val="36"/>
+        </w:rPr>
+        <w:t xml:space="preserve">1.3 </w:t>
+      </w:r>
+      <w:r>
+        <w:rPr>
+          <w:sz w:val="36"/>
+        </w:rPr>
+        <w:t>Pe</w:t>
+      </w:r>
+      <w:r>
+        <w:rPr>
+          <w:sz w:val="36"/>
+        </w:rPr>
+        <w:t>rsonal involucrado</w:t>
+      </w:r>
+    </w:p>
+    <w:tbl>
+      <w:tblPr>
+        <w:tblStyle w:val="Tablaconcuadrcula"/>
+        <w:tblW w:w="0" w:type="auto"/>
+        <w:tblLook w:val="04A0" w:firstRow="1" w:lastRow="0" w:firstColumn="1" w:lastColumn="0" w:noHBand="0" w:noVBand="1"/>
+      </w:tblPr>
+      <w:tblGrid>
+        <w:gridCol w:w="4414"/>
+        <w:gridCol w:w="4414"/>
+      </w:tblGrid>
+      <w:tr>
+        <w:tc>
+          <w:tcPr>
+            <w:tcW w:w="4414" w:type="dxa"/>
+          </w:tcPr>
+          <w:p>
+            <w:pPr>
+              <w:rPr>
+                <w:rFonts w:ascii="Verdana" w:hAnsi="Verdana"/>
+                <w:sz w:val="24"/>
+                <w:szCs w:val="24"/>
+              </w:rPr>
+            </w:pPr>
+            <w:r>
+              <w:rPr>
+                <w:rFonts w:ascii="Verdana" w:hAnsi="Verdana"/>
+                <w:sz w:val="24"/>
+                <w:szCs w:val="24"/>
+              </w:rPr>
+              <w:t>Nombre</w:t>
+            </w:r>
+          </w:p>
+        </w:tc>
+        <w:tc>
+          <w:tcPr>
+            <w:tcW w:w="4414" w:type="dxa"/>
+          </w:tcPr>
+          <w:p>
+            <w:pPr>
+              <w:rPr>
+                <w:rFonts w:ascii="Verdana" w:hAnsi="Verdana"/>
+                <w:sz w:val="24"/>
+                <w:szCs w:val="24"/>
+              </w:rPr>
+            </w:pPr>
+            <w:r>
+              <w:rPr>
+                <w:rFonts w:ascii="Verdana" w:hAnsi="Verdana"/>
+                <w:sz w:val="24"/>
+                <w:szCs w:val="24"/>
+              </w:rPr>
+              <w:t>Raphery Gudiño Soto</w:t>
+            </w:r>
+          </w:p>
+        </w:tc>
+      </w:tr>
+      <w:tr>
+        <w:tc>
+          <w:tcPr>
+            <w:tcW w:w="4414" w:type="dxa"/>
+          </w:tcPr>
+          <w:p>
+            <w:pPr>
+              <w:rPr>
+                <w:rFonts w:ascii="Verdana" w:hAnsi="Verdana"/>
+                <w:sz w:val="24"/>
+                <w:szCs w:val="24"/>
+              </w:rPr>
+            </w:pPr>
+            <w:r>
+              <w:rPr>
+                <w:rFonts w:ascii="Verdana" w:hAnsi="Verdana"/>
+                <w:sz w:val="24"/>
+                <w:szCs w:val="24"/>
+              </w:rPr>
+              <w:t>Rol</w:t>
+            </w:r>
+          </w:p>
+        </w:tc>
+        <w:tc>
+          <w:tcPr>
+            <w:tcW w:w="4414" w:type="dxa"/>
+          </w:tcPr>
+          <w:p>
+            <w:pPr>
+              <w:rPr>
+                <w:rFonts w:ascii="Verdana" w:hAnsi="Verdana"/>
+                <w:sz w:val="24"/>
+                <w:szCs w:val="24"/>
+              </w:rPr>
+            </w:pPr>
+            <w:proofErr w:type="spellStart"/>
+            <w:r>
+              <w:rPr>
+                <w:rFonts w:ascii="Verdana" w:hAnsi="Verdana"/>
+                <w:sz w:val="24"/>
+                <w:szCs w:val="24"/>
+              </w:rPr>
+              <w:t>Stakeholder</w:t>
+            </w:r>
+            <w:proofErr w:type="spellEnd"/>
+          </w:p>
+        </w:tc>
+      </w:tr>
+      <w:tr>
+        <w:tc>
+          <w:tcPr>
+            <w:tcW w:w="4414" w:type="dxa"/>
+          </w:tcPr>
+          <w:p>
+            <w:pPr>
+              <w:rPr>
+                <w:rFonts w:ascii="Verdana" w:hAnsi="Verdana"/>
+                <w:sz w:val="24"/>
+                <w:szCs w:val="24"/>
+              </w:rPr>
+            </w:pPr>
+            <w:r>
+              <w:rPr>
+                <w:rFonts w:ascii="Verdana" w:hAnsi="Verdana"/>
+                <w:sz w:val="24"/>
+                <w:szCs w:val="24"/>
+              </w:rPr>
+              <w:t>Categoría profesional</w:t>
+            </w:r>
+          </w:p>
+        </w:tc>
+        <w:tc>
+          <w:tcPr>
+            <w:tcW w:w="4414" w:type="dxa"/>
+          </w:tcPr>
+          <w:p>
+            <w:pPr>
+              <w:rPr>
+                <w:rFonts w:ascii="Verdana" w:hAnsi="Verdana"/>
+                <w:sz w:val="24"/>
+                <w:szCs w:val="24"/>
+              </w:rPr>
+            </w:pPr>
+            <w:r>
+              <w:rPr>
+                <w:rFonts w:ascii="Verdana" w:hAnsi="Verdana"/>
+                <w:sz w:val="24"/>
+                <w:szCs w:val="24"/>
+              </w:rPr>
+              <w:t>Ingeniería de Software</w:t>
+            </w:r>
+          </w:p>
+        </w:tc>
+      </w:tr>
+      <w:tr>
+        <w:tc>
+          <w:tcPr>
+            <w:tcW w:w="4414" w:type="dxa"/>
+          </w:tcPr>
+          <w:p>
+            <w:pPr>
+              <w:rPr>
+                <w:rFonts w:ascii="Verdana" w:hAnsi="Verdana"/>
+                <w:sz w:val="24"/>
+                <w:szCs w:val="24"/>
+              </w:rPr>
+            </w:pPr>
+            <w:r>
+              <w:rPr>
+                <w:rFonts w:ascii="Verdana" w:hAnsi="Verdana"/>
+                <w:sz w:val="24"/>
+                <w:szCs w:val="24"/>
+              </w:rPr>
+              <w:t>Responsabilidades</w:t>
+            </w:r>
+          </w:p>
+        </w:tc>
+        <w:tc>
+          <w:tcPr>
+            <w:tcW w:w="4414" w:type="dxa"/>
+          </w:tcPr>
+          <w:p>
+            <w:pPr>
+              <w:rPr>
+                <w:rFonts w:ascii="Verdana" w:hAnsi="Verdana"/>
+                <w:sz w:val="24"/>
+                <w:szCs w:val="24"/>
+              </w:rPr>
+            </w:pPr>
+            <w:r>
+              <w:rPr>
+                <w:rFonts w:ascii="Verdana" w:hAnsi="Verdana"/>
+                <w:sz w:val="24"/>
+                <w:szCs w:val="24"/>
+              </w:rPr>
+              <w:t>Documentar los requerimientos de software</w:t>
+            </w:r>
+          </w:p>
+        </w:tc>
+      </w:tr>
+      <w:tr>
+        <w:tc>
+          <w:tcPr>
+            <w:tcW w:w="4414" w:type="dxa"/>
+          </w:tcPr>
+          <w:p>
+            <w:pPr>
+              <w:rPr>
+                <w:rFonts w:ascii="Verdana" w:hAnsi="Verdana"/>
+                <w:sz w:val="24"/>
+                <w:szCs w:val="24"/>
+              </w:rPr>
+            </w:pPr>
+            <w:r>
+              <w:rPr>
+                <w:rFonts w:ascii="Verdana" w:hAnsi="Verdana"/>
+                <w:sz w:val="24"/>
+                <w:szCs w:val="24"/>
+              </w:rPr>
+              <w:t>Información de contacto</w:t>
+            </w:r>
+          </w:p>
+        </w:tc>
+        <w:tc>
+          <w:tcPr>
+            <w:tcW w:w="4414" w:type="dxa"/>
+          </w:tcPr>
+          <w:p>
+            <w:pPr>
+              <w:rPr>
+                <w:rFonts w:ascii="Verdana" w:hAnsi="Verdana"/>
+                <w:sz w:val="24"/>
+                <w:szCs w:val="24"/>
+              </w:rPr>
+            </w:pPr>
+            <w:r>
+              <w:rPr>
+                <w:rFonts w:ascii="Verdana" w:hAnsi="Verdana"/>
+                <w:sz w:val="24"/>
+                <w:szCs w:val="24"/>
+              </w:rPr>
+              <w:t>FB: Raphery Gudiño</w:t>
+            </w:r>
+          </w:p>
+          <w:p>
+            <w:pPr>
+              <w:rPr>
+                <w:rFonts w:ascii="Verdana" w:hAnsi="Verdana"/>
+                <w:sz w:val="24"/>
+                <w:szCs w:val="24"/>
+              </w:rPr>
+            </w:pPr>
+            <w:hyperlink r:id="rId8" w:history="1">
+              <w:r>
+                <w:rPr>
+                  <w:rStyle w:val="Hipervnculo"/>
+                  <w:rFonts w:ascii="Verdana" w:hAnsi="Verdana"/>
+                  <w:color w:val="auto"/>
+                  <w:sz w:val="24"/>
+                  <w:szCs w:val="24"/>
+                  <w:u w:val="none"/>
+                </w:rPr>
+                <w:t>Tel: 765</w:t>
+              </w:r>
+            </w:hyperlink>
+            <w:r>
+              <w:rPr>
+                <w:rFonts w:ascii="Verdana" w:hAnsi="Verdana"/>
+                <w:sz w:val="24"/>
+                <w:szCs w:val="24"/>
+              </w:rPr>
+              <w:t xml:space="preserve"> 102 4694</w:t>
+            </w:r>
+          </w:p>
+        </w:tc>
+      </w:tr>
+    </w:tbl>
+    <w:p>
+      <w:pPr>
         <w:rPr>
           <w:rFonts w:ascii="Verdana" w:hAnsi="Verdana"/>
           <w:sz w:val="24"/>
           <w:szCs w:val="24"/>
         </w:rPr>
       </w:pPr>
+    </w:p>
+    <w:tbl>
+      <w:tblPr>
+        <w:tblStyle w:val="Tablaconcuadrcula"/>
+        <w:tblW w:w="0" w:type="auto"/>
+        <w:tblLook w:val="04A0" w:firstRow="1" w:lastRow="0" w:firstColumn="1" w:lastColumn="0" w:noHBand="0" w:noVBand="1"/>
+      </w:tblPr>
+      <w:tblGrid>
+        <w:gridCol w:w="4414"/>
+        <w:gridCol w:w="4414"/>
+      </w:tblGrid>
+      <w:tr>
+        <w:tc>
+          <w:tcPr>
+            <w:tcW w:w="4414" w:type="dxa"/>
+          </w:tcPr>
+          <w:p>
+            <w:pPr>
+              <w:rPr>
+                <w:rFonts w:ascii="Verdana" w:hAnsi="Verdana"/>
+                <w:sz w:val="24"/>
+                <w:szCs w:val="24"/>
+              </w:rPr>
+            </w:pPr>
+            <w:r>
+              <w:rPr>
+                <w:rFonts w:ascii="Verdana" w:hAnsi="Verdana"/>
+                <w:sz w:val="24"/>
+                <w:szCs w:val="24"/>
+              </w:rPr>
+              <w:t>Nombre</w:t>
+            </w:r>
+          </w:p>
+        </w:tc>
+        <w:tc>
+          <w:tcPr>
+            <w:tcW w:w="4414" w:type="dxa"/>
+          </w:tcPr>
+          <w:p>
+            <w:pPr>
+              <w:rPr>
+                <w:rFonts w:ascii="Verdana" w:hAnsi="Verdana"/>
+                <w:sz w:val="24"/>
+                <w:szCs w:val="24"/>
+              </w:rPr>
+            </w:pPr>
+            <w:proofErr w:type="spellStart"/>
+            <w:r>
+              <w:rPr>
+                <w:rFonts w:ascii="Verdana" w:hAnsi="Verdana"/>
+                <w:sz w:val="24"/>
+                <w:szCs w:val="24"/>
+              </w:rPr>
+              <w:t>Angel</w:t>
+            </w:r>
+            <w:proofErr w:type="spellEnd"/>
+            <w:r>
+              <w:rPr>
+                <w:rFonts w:ascii="Verdana" w:hAnsi="Verdana"/>
+                <w:sz w:val="24"/>
+                <w:szCs w:val="24"/>
+              </w:rPr>
+              <w:t xml:space="preserve"> Augusto Carballo Gómez</w:t>
+            </w:r>
+          </w:p>
+        </w:tc>
+      </w:tr>
+      <w:tr>
+        <w:tc>
+          <w:tcPr>
+            <w:tcW w:w="4414" w:type="dxa"/>
+          </w:tcPr>
+          <w:p>
+            <w:pPr>
+              <w:rPr>
+                <w:rFonts w:ascii="Verdana" w:hAnsi="Verdana"/>
+                <w:sz w:val="24"/>
+                <w:szCs w:val="24"/>
+              </w:rPr>
+            </w:pPr>
+            <w:r>
+              <w:rPr>
+                <w:rFonts w:ascii="Verdana" w:hAnsi="Verdana"/>
+                <w:sz w:val="24"/>
+                <w:szCs w:val="24"/>
+              </w:rPr>
+              <w:t>Rol</w:t>
+            </w:r>
+          </w:p>
+        </w:tc>
+        <w:tc>
+          <w:tcPr>
+            <w:tcW w:w="4414" w:type="dxa"/>
+          </w:tcPr>
+          <w:p>
+            <w:pPr>
+              <w:rPr>
+                <w:rFonts w:ascii="Verdana" w:hAnsi="Verdana"/>
+                <w:sz w:val="24"/>
+                <w:szCs w:val="24"/>
+              </w:rPr>
+            </w:pPr>
+            <w:proofErr w:type="spellStart"/>
+            <w:r>
+              <w:rPr>
+                <w:rFonts w:ascii="Verdana" w:hAnsi="Verdana"/>
+                <w:sz w:val="24"/>
+                <w:szCs w:val="24"/>
+              </w:rPr>
+              <w:t>Stakeholder</w:t>
+            </w:r>
+            <w:proofErr w:type="spellEnd"/>
+          </w:p>
+        </w:tc>
+      </w:tr>
+      <w:tr>
+        <w:tc>
+          <w:tcPr>
+            <w:tcW w:w="4414" w:type="dxa"/>
+          </w:tcPr>
+          <w:p>
+            <w:pPr>
+              <w:rPr>
+                <w:rFonts w:ascii="Verdana" w:hAnsi="Verdana"/>
+                <w:sz w:val="24"/>
+                <w:szCs w:val="24"/>
+              </w:rPr>
+            </w:pPr>
+            <w:r>
+              <w:rPr>
+                <w:rFonts w:ascii="Verdana" w:hAnsi="Verdana"/>
+                <w:sz w:val="24"/>
+                <w:szCs w:val="24"/>
+              </w:rPr>
+              <w:t>Categoría profesional</w:t>
+            </w:r>
+          </w:p>
+        </w:tc>
+        <w:tc>
+          <w:tcPr>
+            <w:tcW w:w="4414" w:type="dxa"/>
+          </w:tcPr>
+          <w:p>
+            <w:pPr>
+              <w:rPr>
+                <w:rFonts w:ascii="Verdana" w:hAnsi="Verdana"/>
+                <w:sz w:val="24"/>
+                <w:szCs w:val="24"/>
+              </w:rPr>
+            </w:pPr>
+            <w:r>
+              <w:rPr>
+                <w:rFonts w:ascii="Verdana" w:hAnsi="Verdana"/>
+                <w:sz w:val="24"/>
+                <w:szCs w:val="24"/>
+              </w:rPr>
+              <w:t>Ingeniería de Software</w:t>
+            </w:r>
+          </w:p>
+        </w:tc>
+      </w:tr>
+      <w:tr>
+        <w:tc>
+          <w:tcPr>
+            <w:tcW w:w="4414" w:type="dxa"/>
+          </w:tcPr>
+          <w:p>
+            <w:pPr>
+              <w:rPr>
+                <w:rFonts w:ascii="Verdana" w:hAnsi="Verdana"/>
+                <w:sz w:val="24"/>
+                <w:szCs w:val="24"/>
+              </w:rPr>
+            </w:pPr>
+            <w:r>
+              <w:rPr>
+                <w:rFonts w:ascii="Verdana" w:hAnsi="Verdana"/>
+                <w:sz w:val="24"/>
+                <w:szCs w:val="24"/>
+              </w:rPr>
+              <w:t>Responsabilidades</w:t>
+            </w:r>
+          </w:p>
+        </w:tc>
+        <w:tc>
+          <w:tcPr>
+            <w:tcW w:w="4414" w:type="dxa"/>
+          </w:tcPr>
+          <w:p>
+            <w:pPr>
+              <w:rPr>
+                <w:rFonts w:ascii="Verdana" w:hAnsi="Verdana"/>
+                <w:sz w:val="24"/>
+                <w:szCs w:val="24"/>
+              </w:rPr>
+            </w:pPr>
+            <w:r>
+              <w:rPr>
+                <w:rFonts w:ascii="Verdana" w:hAnsi="Verdana"/>
+                <w:sz w:val="24"/>
+                <w:szCs w:val="24"/>
+              </w:rPr>
+              <w:t>Documentar los requerimientos de software</w:t>
+            </w:r>
+          </w:p>
+        </w:tc>
+      </w:tr>
+      <w:tr>
+        <w:tc>
+          <w:tcPr>
+            <w:tcW w:w="4414" w:type="dxa"/>
+          </w:tcPr>
+          <w:p>
+            <w:pPr>
+              <w:rPr>
+                <w:rFonts w:ascii="Verdana" w:hAnsi="Verdana"/>
+                <w:sz w:val="24"/>
+                <w:szCs w:val="24"/>
+              </w:rPr>
+            </w:pPr>
+            <w:r>
+              <w:rPr>
+                <w:rFonts w:ascii="Verdana" w:hAnsi="Verdana"/>
+                <w:sz w:val="24"/>
+                <w:szCs w:val="24"/>
+              </w:rPr>
+              <w:t>Información de contacto</w:t>
+            </w:r>
+          </w:p>
+        </w:tc>
+        <w:tc>
+          <w:tcPr>
+            <w:tcW w:w="4414" w:type="dxa"/>
+          </w:tcPr>
+          <w:p>
+            <w:pPr>
+              <w:rPr>
+                <w:rFonts w:ascii="Verdana" w:hAnsi="Verdana"/>
+                <w:sz w:val="24"/>
+                <w:szCs w:val="24"/>
+              </w:rPr>
+            </w:pPr>
+            <w:r>
+              <w:rPr>
+                <w:rFonts w:ascii="Verdana" w:hAnsi="Verdana"/>
+                <w:sz w:val="24"/>
+                <w:szCs w:val="24"/>
+              </w:rPr>
+              <w:t xml:space="preserve">FB: </w:t>
+            </w:r>
+            <w:proofErr w:type="spellStart"/>
+            <w:r>
+              <w:rPr>
+                <w:rFonts w:ascii="Verdana" w:hAnsi="Verdana"/>
+                <w:sz w:val="24"/>
+                <w:szCs w:val="24"/>
+              </w:rPr>
+              <w:t>Nelo</w:t>
+            </w:r>
+            <w:proofErr w:type="spellEnd"/>
+            <w:r>
+              <w:rPr>
+                <w:rFonts w:ascii="Verdana" w:hAnsi="Verdana"/>
+                <w:sz w:val="24"/>
+                <w:szCs w:val="24"/>
+              </w:rPr>
+              <w:t xml:space="preserve"> </w:t>
+            </w:r>
+            <w:proofErr w:type="spellStart"/>
+            <w:r>
+              <w:rPr>
+                <w:rFonts w:ascii="Verdana" w:hAnsi="Verdana"/>
+                <w:sz w:val="24"/>
+                <w:szCs w:val="24"/>
+              </w:rPr>
+              <w:t>Angel</w:t>
+            </w:r>
+            <w:proofErr w:type="spellEnd"/>
+            <w:r>
+              <w:rPr>
+                <w:rFonts w:ascii="Verdana" w:hAnsi="Verdana"/>
+                <w:sz w:val="24"/>
+                <w:szCs w:val="24"/>
+              </w:rPr>
+              <w:t xml:space="preserve"> Gómez</w:t>
+            </w:r>
+          </w:p>
+          <w:p>
+            <w:pPr>
+              <w:rPr>
+                <w:rFonts w:ascii="Verdana" w:hAnsi="Verdana"/>
+                <w:sz w:val="24"/>
+                <w:szCs w:val="24"/>
+              </w:rPr>
+            </w:pPr>
+            <w:r>
+              <w:rPr>
+                <w:rFonts w:ascii="Verdana" w:hAnsi="Verdana"/>
+                <w:sz w:val="24"/>
+                <w:szCs w:val="24"/>
+              </w:rPr>
+              <w:t>Tel: 228 117 3449</w:t>
+            </w:r>
+          </w:p>
+        </w:tc>
+      </w:tr>
+    </w:tbl>
+    <w:p>
+      <w:pPr>
+        <w:rPr>
+          <w:rFonts w:ascii="Verdana" w:hAnsi="Verdana"/>
+          <w:sz w:val="24"/>
+          <w:szCs w:val="24"/>
+        </w:rPr>
+      </w:pPr>
+    </w:p>
+    <w:tbl>
+      <w:tblPr>
+        <w:tblStyle w:val="Tablaconcuadrcula"/>
+        <w:tblW w:w="0" w:type="auto"/>
+        <w:tblLook w:val="04A0" w:firstRow="1" w:lastRow="0" w:firstColumn="1" w:lastColumn="0" w:noHBand="0" w:noVBand="1"/>
+      </w:tblPr>
+      <w:tblGrid>
+        <w:gridCol w:w="4414"/>
+        <w:gridCol w:w="4414"/>
+      </w:tblGrid>
+      <w:tr>
+        <w:tc>
+          <w:tcPr>
+            <w:tcW w:w="4414" w:type="dxa"/>
+          </w:tcPr>
+          <w:p>
+            <w:pPr>
+              <w:rPr>
+                <w:rFonts w:ascii="Verdana" w:hAnsi="Verdana"/>
+                <w:sz w:val="24"/>
+                <w:szCs w:val="24"/>
+              </w:rPr>
+            </w:pPr>
+            <w:r>
+              <w:rPr>
+                <w:rFonts w:ascii="Verdana" w:hAnsi="Verdana"/>
+                <w:sz w:val="24"/>
+                <w:szCs w:val="24"/>
+              </w:rPr>
+              <w:t>Nombre</w:t>
+            </w:r>
+          </w:p>
+        </w:tc>
+        <w:tc>
+          <w:tcPr>
+            <w:tcW w:w="4414" w:type="dxa"/>
+          </w:tcPr>
+          <w:p>
+            <w:pPr>
+              <w:rPr>
+                <w:rFonts w:ascii="Verdana" w:hAnsi="Verdana"/>
+                <w:sz w:val="24"/>
+                <w:szCs w:val="24"/>
+              </w:rPr>
+            </w:pPr>
+            <w:r>
+              <w:rPr>
+                <w:rFonts w:ascii="Verdana" w:hAnsi="Verdana"/>
+                <w:sz w:val="24"/>
+                <w:szCs w:val="24"/>
+              </w:rPr>
+              <w:t>Daniel de Jesús Salas Rojas</w:t>
+            </w:r>
+          </w:p>
+        </w:tc>
+      </w:tr>
+      <w:tr>
+        <w:tc>
+          <w:tcPr>
+            <w:tcW w:w="4414" w:type="dxa"/>
+          </w:tcPr>
+          <w:p>
+            <w:pPr>
+              <w:rPr>
+                <w:rFonts w:ascii="Verdana" w:hAnsi="Verdana"/>
+                <w:sz w:val="24"/>
+                <w:szCs w:val="24"/>
+              </w:rPr>
+            </w:pPr>
+            <w:r>
+              <w:rPr>
+                <w:rFonts w:ascii="Verdana" w:hAnsi="Verdana"/>
+                <w:sz w:val="24"/>
+                <w:szCs w:val="24"/>
+              </w:rPr>
+              <w:t>Rol</w:t>
+            </w:r>
+          </w:p>
+        </w:tc>
+        <w:tc>
+          <w:tcPr>
+            <w:tcW w:w="4414" w:type="dxa"/>
+          </w:tcPr>
+          <w:p>
+            <w:pPr>
+              <w:rPr>
+                <w:rFonts w:ascii="Verdana" w:hAnsi="Verdana"/>
+                <w:sz w:val="24"/>
+                <w:szCs w:val="24"/>
+              </w:rPr>
+            </w:pPr>
+            <w:proofErr w:type="spellStart"/>
+            <w:r>
+              <w:rPr>
+                <w:rFonts w:ascii="Verdana" w:hAnsi="Verdana"/>
+                <w:sz w:val="24"/>
+                <w:szCs w:val="24"/>
+              </w:rPr>
+              <w:t>Stakeholder</w:t>
+            </w:r>
+            <w:proofErr w:type="spellEnd"/>
+          </w:p>
+        </w:tc>
+      </w:tr>
+      <w:tr>
+        <w:tc>
+          <w:tcPr>
+            <w:tcW w:w="4414" w:type="dxa"/>
+          </w:tcPr>
+          <w:p>
+            <w:pPr>
+              <w:rPr>
+                <w:rFonts w:ascii="Verdana" w:hAnsi="Verdana"/>
+                <w:sz w:val="24"/>
+                <w:szCs w:val="24"/>
+              </w:rPr>
+            </w:pPr>
+            <w:r>
+              <w:rPr>
+                <w:rFonts w:ascii="Verdana" w:hAnsi="Verdana"/>
+                <w:sz w:val="24"/>
+                <w:szCs w:val="24"/>
+              </w:rPr>
+              <w:t>Categoría profesional</w:t>
+            </w:r>
+          </w:p>
+        </w:tc>
+        <w:tc>
+          <w:tcPr>
+            <w:tcW w:w="4414" w:type="dxa"/>
+          </w:tcPr>
+          <w:p>
+            <w:pPr>
+              <w:rPr>
+                <w:rFonts w:ascii="Verdana" w:hAnsi="Verdana"/>
+                <w:sz w:val="24"/>
+                <w:szCs w:val="24"/>
+              </w:rPr>
+            </w:pPr>
+            <w:r>
+              <w:rPr>
+                <w:rFonts w:ascii="Verdana" w:hAnsi="Verdana"/>
+                <w:sz w:val="24"/>
+                <w:szCs w:val="24"/>
+              </w:rPr>
+              <w:t>Ingeniería de Software</w:t>
+            </w:r>
+          </w:p>
+        </w:tc>
+      </w:tr>
+      <w:tr>
+        <w:tc>
+          <w:tcPr>
+            <w:tcW w:w="4414" w:type="dxa"/>
+          </w:tcPr>
+          <w:p>
+            <w:pPr>
+              <w:rPr>
+                <w:rFonts w:ascii="Verdana" w:hAnsi="Verdana"/>
+                <w:sz w:val="24"/>
+                <w:szCs w:val="24"/>
+              </w:rPr>
+            </w:pPr>
+            <w:r>
+              <w:rPr>
+                <w:rFonts w:ascii="Verdana" w:hAnsi="Verdana"/>
+                <w:sz w:val="24"/>
+                <w:szCs w:val="24"/>
+              </w:rPr>
+              <w:t>Responsabilidades</w:t>
+            </w:r>
+          </w:p>
+        </w:tc>
+        <w:tc>
+          <w:tcPr>
+            <w:tcW w:w="4414" w:type="dxa"/>
+          </w:tcPr>
+          <w:p>
+            <w:pPr>
+              <w:rPr>
+                <w:rFonts w:ascii="Verdana" w:hAnsi="Verdana"/>
+                <w:sz w:val="24"/>
+                <w:szCs w:val="24"/>
+              </w:rPr>
+            </w:pPr>
+            <w:r>
+              <w:rPr>
+                <w:rFonts w:ascii="Verdana" w:hAnsi="Verdana"/>
+                <w:sz w:val="24"/>
+                <w:szCs w:val="24"/>
+              </w:rPr>
+              <w:t>Documentar los requerimientos de software</w:t>
+            </w:r>
+          </w:p>
+        </w:tc>
+      </w:tr>
+      <w:tr>
+        <w:tc>
+          <w:tcPr>
+            <w:tcW w:w="4414" w:type="dxa"/>
+          </w:tcPr>
+          <w:p>
+            <w:pPr>
+              <w:rPr>
+                <w:rFonts w:ascii="Verdana" w:hAnsi="Verdana"/>
+                <w:sz w:val="24"/>
+                <w:szCs w:val="24"/>
+              </w:rPr>
+            </w:pPr>
+            <w:r>
+              <w:rPr>
+                <w:rFonts w:ascii="Verdana" w:hAnsi="Verdana"/>
+                <w:sz w:val="24"/>
+                <w:szCs w:val="24"/>
+              </w:rPr>
+              <w:t>Información de contacto</w:t>
+            </w:r>
+          </w:p>
+        </w:tc>
+        <w:tc>
+          <w:tcPr>
+            <w:tcW w:w="4414" w:type="dxa"/>
+          </w:tcPr>
+          <w:p>
+            <w:pPr>
+              <w:rPr>
+                <w:rFonts w:ascii="Verdana" w:hAnsi="Verdana"/>
+                <w:sz w:val="24"/>
+                <w:szCs w:val="24"/>
+              </w:rPr>
+            </w:pPr>
+            <w:r>
+              <w:rPr>
+                <w:rFonts w:ascii="Verdana" w:hAnsi="Verdana"/>
+                <w:sz w:val="24"/>
+                <w:szCs w:val="24"/>
+              </w:rPr>
+              <w:t>FB: Daniel salas</w:t>
+            </w:r>
+          </w:p>
+          <w:p>
+            <w:pPr>
+              <w:rPr>
+                <w:rFonts w:ascii="Verdana" w:hAnsi="Verdana"/>
+                <w:sz w:val="24"/>
+                <w:szCs w:val="24"/>
+              </w:rPr>
+            </w:pPr>
+            <w:r>
+              <w:rPr>
+                <w:rFonts w:ascii="Verdana" w:hAnsi="Verdana"/>
+                <w:sz w:val="24"/>
+                <w:szCs w:val="24"/>
+              </w:rPr>
+              <w:t>Tel: 228 837 4705</w:t>
+            </w:r>
+          </w:p>
+        </w:tc>
+      </w:tr>
+    </w:tbl>
+    <w:p>
+      <w:pPr>
+        <w:rPr>
+          <w:rFonts w:ascii="Verdana" w:hAnsi="Verdana"/>
+          <w:sz w:val="24"/>
+          <w:szCs w:val="24"/>
+        </w:rPr>
+      </w:pPr>
+    </w:p>
+    <w:p>
+      <w:pPr>
+        <w:pStyle w:val="Ttulo1"/>
+        <w:rPr>
+          <w:sz w:val="40"/>
+        </w:rPr>
+      </w:pPr>
+      <w:r>
+        <w:rPr>
+          <w:sz w:val="40"/>
+        </w:rPr>
+        <w:t xml:space="preserve">2 </w:t>
+      </w:r>
+      <w:r>
+        <w:rPr>
+          <w:sz w:val="40"/>
+        </w:rPr>
+        <w:t>Descripción general</w:t>
+      </w:r>
+    </w:p>
+    <w:p>
+      <w:pPr>
+        <w:pStyle w:val="Ttulo2"/>
+        <w:rPr>
+          <w:sz w:val="32"/>
+        </w:rPr>
+      </w:pPr>
+      <w:r>
+        <w:rPr>
+          <w:sz w:val="32"/>
+        </w:rPr>
+        <w:t xml:space="preserve">2.1 </w:t>
+      </w:r>
+      <w:r>
+        <w:rPr>
+          <w:sz w:val="32"/>
+        </w:rPr>
+        <w:t>Perspectiva del producto</w:t>
+      </w:r>
+    </w:p>
+    <w:p>
+      <w:pPr>
+        <w:rPr>
+          <w:rFonts w:ascii="Verdana" w:hAnsi="Verdana"/>
+          <w:sz w:val="24"/>
+          <w:szCs w:val="24"/>
+        </w:rPr>
+      </w:pPr>
+      <w:r>
+        <w:rPr>
+          <w:rFonts w:ascii="Verdana" w:hAnsi="Verdana"/>
+          <w:sz w:val="24"/>
+          <w:szCs w:val="24"/>
+        </w:rPr>
+        <w:t>El producto lleva a cabo los asuntos relacionados del SS enfocándose a los alumnos, maestros coordinadores y la academia de la Facultad de Estadística e Informática y puedan realizar sus actividades. Los alumnos harán sus reportes y los subirán al sistema, así como ver el avance y las horas que llevan. Los maestros y el coordinador podrán consultar los avances de los alumnos y dar un seguimiento a ellos.</w:t>
+      </w:r>
     </w:p>
     <w:p>
       <w:pPr>
@@ -1792,6 +2719,36 @@
       <w:szCs w:val="26"/>
     </w:rPr>
   </w:style>
+  <w:style w:type="table" w:styleId="Tablaconcuadrcula">
+    <w:name w:val="Table Grid"/>
+    <w:basedOn w:val="Tablanormal"/>
+    <w:uiPriority w:val="39"/>
+    <w:rsid w:val="00567077"/>
+    <w:pPr>
+      <w:spacing w:after="0" w:line="240" w:lineRule="auto"/>
+    </w:pPr>
+    <w:tblPr>
+      <w:tblBorders>
+        <w:top w:val="single" w:sz="4" w:space="0" w:color="auto"/>
+        <w:left w:val="single" w:sz="4" w:space="0" w:color="auto"/>
+        <w:bottom w:val="single" w:sz="4" w:space="0" w:color="auto"/>
+        <w:right w:val="single" w:sz="4" w:space="0" w:color="auto"/>
+        <w:insideH w:val="single" w:sz="4" w:space="0" w:color="auto"/>
+        <w:insideV w:val="single" w:sz="4" w:space="0" w:color="auto"/>
+      </w:tblBorders>
+    </w:tblPr>
+  </w:style>
+  <w:style w:type="character" w:styleId="Hipervnculo">
+    <w:name w:val="Hyperlink"/>
+    <w:basedOn w:val="Fuentedeprrafopredeter"/>
+    <w:uiPriority w:val="99"/>
+    <w:unhideWhenUsed/>
+    <w:rsid w:val="00567077"/>
+    <w:rPr>
+      <w:color w:val="0563C1" w:themeColor="hyperlink"/>
+      <w:u w:val="single"/>
+    </w:rPr>
+  </w:style>
 </w:styles>
 </file>
 
@@ -1882,14 +2839,14 @@
     <w:charset w:val="00"/>
     <w:family w:val="roman"/>
     <w:pitch w:val="variable"/>
-    <w:sig w:usb0="E0002AFF" w:usb1="C0007841" w:usb2="00000009" w:usb3="00000000" w:csb0="000001FF" w:csb1="00000000"/>
+    <w:sig w:usb0="E0002EFF" w:usb1="C0007843" w:usb2="00000009" w:usb3="00000000" w:csb0="000001FF" w:csb1="00000000"/>
   </w:font>
   <w:font w:name="Courier New">
     <w:panose1 w:val="02070309020205020404"/>
     <w:charset w:val="00"/>
     <w:family w:val="modern"/>
     <w:pitch w:val="fixed"/>
-    <w:sig w:usb0="E0002AFF" w:usb1="C0007843" w:usb2="00000009" w:usb3="00000000" w:csb0="000001FF" w:csb1="00000000"/>
+    <w:sig w:usb0="E0002EFF" w:usb1="C0007843" w:usb2="00000009" w:usb3="00000000" w:csb0="000001FF" w:csb1="00000000"/>
   </w:font>
   <w:font w:name="Wingdings">
     <w:panose1 w:val="05000000000000000000"/>
@@ -1941,6 +2898,7 @@
     <w:rsid w:val="00272BC7"/>
     <w:rsid w:val="00501E67"/>
     <w:rsid w:val="005E27C3"/>
+    <w:rsid w:val="00742A9A"/>
     <w:rsid w:val="00A4149A"/>
   </w:rsids>
   <m:mathPr>

</xml_diff>

<commit_message>
Funcionalidad del producto y características de los usuarios
Agregando la funcionalidad del producto y características de los
usuarios
</commit_message>
<xml_diff>
--- a/ESPECIFICACION DE REQUERIMIENTOS DE SOFTWARE.docx
+++ b/ESPECIFICACION DE REQUERIMIENTOS DE SOFTWARE.docx
@@ -2005,19 +2005,1111 @@
           <w:sz w:val="24"/>
           <w:szCs w:val="24"/>
         </w:rPr>
-        <w:t>El producto lleva a cabo los asuntos relacionados del SS enfocándose a los alumnos, maestros coordinadores y la academia de la Facultad de Estadística e Informática y puedan realizar sus actividades. Los alumnos harán sus reportes y los subirán al sistema</w:t>
+        <w:t>El producto lleva a cabo los asuntos relacionados del SS enfocándose a los alumnos, maestros coordinadores y la academia de la Facultad de Estadística e Informática y puedan realizar sus actividades. Los alumnos harán sus reportes y los subirán al sistema, así como ver el avance y las horas que llevan. Los maestros y el coordinador podrán consultar los avances de los alumnos y dar un seguimiento a ellos.</w:t>
+      </w:r>
+    </w:p>
+    <w:p>
+      <w:pPr>
+        <w:pStyle w:val="Ttulo2"/>
+        <w:rPr>
+          <w:rFonts w:ascii="Verdana" w:hAnsi="Verdana"/>
+          <w:sz w:val="24"/>
+          <w:szCs w:val="24"/>
+        </w:rPr>
+      </w:pPr>
+    </w:p>
+    <w:p>
+      <w:pPr>
+        <w:pStyle w:val="Ttulo2"/>
+        <w:rPr>
+          <w:rFonts w:ascii="Verdana" w:hAnsi="Verdana"/>
+          <w:sz w:val="24"/>
+          <w:szCs w:val="24"/>
+        </w:rPr>
+      </w:pPr>
+      <w:r>
+        <w:rPr>
+          <w:rFonts w:ascii="Verdana" w:hAnsi="Verdana"/>
+          <w:sz w:val="24"/>
+          <w:szCs w:val="24"/>
+        </w:rPr>
+        <w:t xml:space="preserve">2.2 </w:t>
+      </w:r>
+      <w:r>
+        <w:rPr>
+          <w:rFonts w:ascii="Verdana" w:hAnsi="Verdana"/>
+          <w:sz w:val="24"/>
+          <w:szCs w:val="24"/>
+        </w:rPr>
+        <w:t>Funcionalidad del producto</w:t>
+      </w:r>
+    </w:p>
+    <w:p/>
+    <w:p>
+      <w:pPr>
+        <w:pStyle w:val="Prrafodelista"/>
+        <w:numPr>
+          <w:ilvl w:val="0"/>
+          <w:numId w:val="2"/>
+        </w:numPr>
+        <w:rPr>
+          <w:rFonts w:ascii="Verdana" w:hAnsi="Verdana"/>
+          <w:sz w:val="24"/>
+          <w:szCs w:val="24"/>
+        </w:rPr>
+      </w:pPr>
+      <w:r>
+        <w:rPr>
+          <w:rFonts w:ascii="Verdana" w:hAnsi="Verdana"/>
+          <w:sz w:val="24"/>
+          <w:szCs w:val="24"/>
+        </w:rPr>
+        <w:t xml:space="preserve">El alumno: Se registrara en el sistema con su </w:t>
+      </w:r>
+      <w:r>
+        <w:rPr>
+          <w:rFonts w:ascii="Verdana" w:hAnsi="Verdana"/>
+          <w:sz w:val="24"/>
+          <w:szCs w:val="24"/>
+        </w:rPr>
+        <w:t>usuario</w:t>
+      </w:r>
+      <w:r>
+        <w:rPr>
+          <w:rFonts w:ascii="Verdana" w:hAnsi="Verdana"/>
+          <w:sz w:val="24"/>
+          <w:szCs w:val="24"/>
+        </w:rPr>
+        <w:t xml:space="preserve"> y la contraseña e iniciara sesión para que pueda acceder. Podrá realizar sus reportes con un formato para que al final pueda imprimirlo. Después podrá subir el formato ya validado con la firma del responsable. También podrá ver</w:t>
+      </w:r>
+      <w:r>
+        <w:rPr>
+          <w:rFonts w:ascii="Verdana" w:hAnsi="Verdana"/>
+          <w:sz w:val="24"/>
+          <w:szCs w:val="24"/>
+        </w:rPr>
+        <w:t xml:space="preserve"> los avances que lleva.</w:t>
+      </w:r>
+    </w:p>
+    <w:p>
+      <w:pPr>
+        <w:pStyle w:val="Prrafodelista"/>
+        <w:numPr>
+          <w:ilvl w:val="0"/>
+          <w:numId w:val="2"/>
+        </w:numPr>
+        <w:rPr>
+          <w:rFonts w:ascii="Verdana" w:hAnsi="Verdana"/>
+          <w:sz w:val="24"/>
+          <w:szCs w:val="24"/>
+        </w:rPr>
+      </w:pPr>
+      <w:r>
+        <w:rPr>
+          <w:rFonts w:ascii="Verdana" w:hAnsi="Verdana"/>
+          <w:sz w:val="24"/>
+          <w:szCs w:val="24"/>
+        </w:rPr>
+        <w:t>El maestro: se le asignara un usuario y la contraseña para que pueda acceder al sistema, podrá consultar el avance de las actividades y sus reportes que el alumno ha realizado.</w:t>
+      </w:r>
+    </w:p>
+    <w:p>
+      <w:pPr>
+        <w:pStyle w:val="Prrafodelista"/>
+        <w:numPr>
+          <w:ilvl w:val="0"/>
+          <w:numId w:val="2"/>
+        </w:numPr>
+        <w:rPr>
+          <w:rFonts w:ascii="Verdana" w:hAnsi="Verdana"/>
+          <w:sz w:val="24"/>
+          <w:szCs w:val="24"/>
+        </w:rPr>
+      </w:pPr>
+      <w:r>
+        <w:rPr>
+          <w:rFonts w:ascii="Verdana" w:hAnsi="Verdana"/>
+          <w:sz w:val="24"/>
+          <w:szCs w:val="24"/>
+        </w:rPr>
+        <w:t>El coordinador: se le asignara un usuario y la contraseña para que pueda acceder al sistema, podrá dar seguimiento a las actividades del alumno y consultar los avances que lleva.</w:t>
+      </w:r>
+    </w:p>
+    <w:p>
+      <w:pPr>
+        <w:pStyle w:val="Prrafodelista"/>
+        <w:numPr>
+          <w:ilvl w:val="0"/>
+          <w:numId w:val="2"/>
+        </w:numPr>
+        <w:rPr>
+          <w:rFonts w:ascii="Verdana" w:hAnsi="Verdana"/>
+          <w:sz w:val="24"/>
+          <w:szCs w:val="24"/>
+        </w:rPr>
+      </w:pPr>
+      <w:r>
+        <w:rPr>
+          <w:rFonts w:ascii="Verdana" w:hAnsi="Verdana"/>
+          <w:sz w:val="24"/>
+          <w:szCs w:val="24"/>
+        </w:rPr>
+        <w:t>La academia: Se le asignara un usuario y la contraseña para que pueda acceder al sistema, podrá asignar a los alumnos que vayan a realizar el servicio social a las dependencias.</w:t>
+      </w:r>
+    </w:p>
+    <w:p/>
+    <w:p>
+      <w:pPr>
+        <w:pStyle w:val="Ttulo2"/>
+        <w:rPr>
+          <w:sz w:val="32"/>
+        </w:rPr>
+      </w:pPr>
+      <w:r>
+        <w:rPr>
+          <w:sz w:val="32"/>
+        </w:rPr>
+        <w:t xml:space="preserve">2.3 </w:t>
       </w:r>
       <w:bookmarkStart w:id="0" w:name="_GoBack"/>
       <w:bookmarkEnd w:id="0"/>
       <w:r>
         <w:rPr>
+          <w:sz w:val="32"/>
+        </w:rPr>
+        <w:t>Características del usuario</w:t>
+      </w:r>
+    </w:p>
+    <w:p/>
+    <w:tbl>
+      <w:tblPr>
+        <w:tblStyle w:val="Tablaconcuadrcula"/>
+        <w:tblW w:w="0" w:type="auto"/>
+        <w:tblLook w:val="04A0" w:firstRow="1" w:lastRow="0" w:firstColumn="1" w:lastColumn="0" w:noHBand="0" w:noVBand="1"/>
+      </w:tblPr>
+      <w:tblGrid>
+        <w:gridCol w:w="4414"/>
+        <w:gridCol w:w="4414"/>
+      </w:tblGrid>
+      <w:tr>
+        <w:tc>
+          <w:tcPr>
+            <w:tcW w:w="4414" w:type="dxa"/>
+          </w:tcPr>
+          <w:p>
+            <w:pPr>
+              <w:rPr>
+                <w:rFonts w:ascii="Verdana" w:hAnsi="Verdana"/>
+                <w:sz w:val="24"/>
+                <w:szCs w:val="24"/>
+              </w:rPr>
+            </w:pPr>
+            <w:proofErr w:type="spellStart"/>
+            <w:r>
+              <w:rPr>
+                <w:rFonts w:ascii="Verdana" w:hAnsi="Verdana"/>
+                <w:sz w:val="24"/>
+                <w:szCs w:val="24"/>
+              </w:rPr>
+              <w:t>Stakeholder</w:t>
+            </w:r>
+            <w:proofErr w:type="spellEnd"/>
+          </w:p>
+        </w:tc>
+        <w:tc>
+          <w:tcPr>
+            <w:tcW w:w="4414" w:type="dxa"/>
+          </w:tcPr>
+          <w:p>
+            <w:pPr>
+              <w:rPr>
+                <w:rFonts w:ascii="Verdana" w:hAnsi="Verdana"/>
+                <w:sz w:val="24"/>
+                <w:szCs w:val="24"/>
+              </w:rPr>
+            </w:pPr>
+            <w:r>
+              <w:rPr>
+                <w:rFonts w:ascii="Verdana" w:hAnsi="Verdana"/>
+                <w:sz w:val="24"/>
+                <w:szCs w:val="24"/>
+              </w:rPr>
+              <w:t>Alumno</w:t>
+            </w:r>
+          </w:p>
+        </w:tc>
+      </w:tr>
+      <w:tr>
+        <w:tc>
+          <w:tcPr>
+            <w:tcW w:w="4414" w:type="dxa"/>
+          </w:tcPr>
+          <w:p>
+            <w:pPr>
+              <w:rPr>
+                <w:rFonts w:ascii="Verdana" w:hAnsi="Verdana"/>
+                <w:sz w:val="24"/>
+                <w:szCs w:val="24"/>
+              </w:rPr>
+            </w:pPr>
+            <w:r>
+              <w:rPr>
+                <w:rFonts w:ascii="Verdana" w:hAnsi="Verdana"/>
+                <w:sz w:val="24"/>
+                <w:szCs w:val="24"/>
+              </w:rPr>
+              <w:t>Formación</w:t>
+            </w:r>
+          </w:p>
+        </w:tc>
+        <w:tc>
+          <w:tcPr>
+            <w:tcW w:w="4414" w:type="dxa"/>
+          </w:tcPr>
+          <w:p>
+            <w:pPr>
+              <w:rPr>
+                <w:rFonts w:ascii="Verdana" w:hAnsi="Verdana"/>
+                <w:sz w:val="24"/>
+                <w:szCs w:val="24"/>
+              </w:rPr>
+            </w:pPr>
+            <w:r>
+              <w:rPr>
+                <w:rFonts w:ascii="Verdana" w:hAnsi="Verdana"/>
+                <w:sz w:val="24"/>
+                <w:szCs w:val="24"/>
+              </w:rPr>
+              <w:t>Licenciatura</w:t>
+            </w:r>
+          </w:p>
+        </w:tc>
+      </w:tr>
+      <w:tr>
+        <w:tc>
+          <w:tcPr>
+            <w:tcW w:w="4414" w:type="dxa"/>
+          </w:tcPr>
+          <w:p>
+            <w:pPr>
+              <w:rPr>
+                <w:rFonts w:ascii="Verdana" w:hAnsi="Verdana"/>
+                <w:sz w:val="24"/>
+                <w:szCs w:val="24"/>
+              </w:rPr>
+            </w:pPr>
+            <w:r>
+              <w:rPr>
+                <w:rFonts w:ascii="Verdana" w:hAnsi="Verdana"/>
+                <w:sz w:val="24"/>
+                <w:szCs w:val="24"/>
+              </w:rPr>
+              <w:t>Carrera</w:t>
+            </w:r>
+          </w:p>
+        </w:tc>
+        <w:tc>
+          <w:tcPr>
+            <w:tcW w:w="4414" w:type="dxa"/>
+          </w:tcPr>
+          <w:p>
+            <w:pPr>
+              <w:rPr>
+                <w:rFonts w:ascii="Verdana" w:hAnsi="Verdana"/>
+                <w:sz w:val="24"/>
+                <w:szCs w:val="24"/>
+              </w:rPr>
+            </w:pPr>
+            <w:r>
+              <w:rPr>
+                <w:rFonts w:ascii="Verdana" w:hAnsi="Verdana"/>
+                <w:sz w:val="24"/>
+                <w:szCs w:val="24"/>
+              </w:rPr>
+              <w:t>Ingeniería de Software</w:t>
+            </w:r>
+          </w:p>
+        </w:tc>
+      </w:tr>
+      <w:tr>
+        <w:tc>
+          <w:tcPr>
+            <w:tcW w:w="4414" w:type="dxa"/>
+          </w:tcPr>
+          <w:p>
+            <w:pPr>
+              <w:rPr>
+                <w:rFonts w:ascii="Verdana" w:hAnsi="Verdana"/>
+                <w:sz w:val="24"/>
+                <w:szCs w:val="24"/>
+              </w:rPr>
+            </w:pPr>
+            <w:r>
+              <w:rPr>
+                <w:rFonts w:ascii="Verdana" w:hAnsi="Verdana"/>
+                <w:sz w:val="24"/>
+                <w:szCs w:val="24"/>
+              </w:rPr>
+              <w:t>Actividades</w:t>
+            </w:r>
+          </w:p>
+        </w:tc>
+        <w:tc>
+          <w:tcPr>
+            <w:tcW w:w="4414" w:type="dxa"/>
+          </w:tcPr>
+          <w:p>
+            <w:pPr>
+              <w:rPr>
+                <w:rFonts w:ascii="Verdana" w:hAnsi="Verdana"/>
+                <w:sz w:val="24"/>
+                <w:szCs w:val="24"/>
+              </w:rPr>
+            </w:pPr>
+            <w:r>
+              <w:rPr>
+                <w:rFonts w:ascii="Verdana" w:hAnsi="Verdana"/>
+                <w:sz w:val="24"/>
+                <w:szCs w:val="24"/>
+              </w:rPr>
+              <w:t>Realizar reportes</w:t>
+            </w:r>
+          </w:p>
+          <w:p>
+            <w:pPr>
+              <w:rPr>
+                <w:rFonts w:ascii="Verdana" w:hAnsi="Verdana"/>
+                <w:sz w:val="24"/>
+                <w:szCs w:val="24"/>
+              </w:rPr>
+            </w:pPr>
+            <w:r>
+              <w:rPr>
+                <w:rFonts w:ascii="Verdana" w:hAnsi="Verdana"/>
+                <w:sz w:val="24"/>
+                <w:szCs w:val="24"/>
+              </w:rPr>
+              <w:t>Entregar reportes</w:t>
+            </w:r>
+          </w:p>
+          <w:p>
+            <w:pPr>
+              <w:rPr>
+                <w:rFonts w:ascii="Verdana" w:hAnsi="Verdana"/>
+                <w:sz w:val="24"/>
+                <w:szCs w:val="24"/>
+              </w:rPr>
+            </w:pPr>
+            <w:r>
+              <w:rPr>
+                <w:rFonts w:ascii="Verdana" w:hAnsi="Verdana"/>
+                <w:sz w:val="24"/>
+                <w:szCs w:val="24"/>
+              </w:rPr>
+              <w:t>Hacer memoria</w:t>
+            </w:r>
+          </w:p>
+        </w:tc>
+      </w:tr>
+    </w:tbl>
+    <w:p>
+      <w:pPr>
+        <w:rPr>
           <w:rFonts w:ascii="Verdana" w:hAnsi="Verdana"/>
           <w:sz w:val="24"/>
           <w:szCs w:val="24"/>
         </w:rPr>
-        <w:t>, así como ver el avance y las horas que llevan. Los maestros y el coordinador podrán consultar los avances de los alumnos y dar un seguimiento a ellos.</w:t>
-      </w:r>
+      </w:pPr>
     </w:p>
+    <w:tbl>
+      <w:tblPr>
+        <w:tblStyle w:val="Tablaconcuadrcula"/>
+        <w:tblW w:w="0" w:type="auto"/>
+        <w:tblLook w:val="04A0" w:firstRow="1" w:lastRow="0" w:firstColumn="1" w:lastColumn="0" w:noHBand="0" w:noVBand="1"/>
+      </w:tblPr>
+      <w:tblGrid>
+        <w:gridCol w:w="4414"/>
+        <w:gridCol w:w="4414"/>
+      </w:tblGrid>
+      <w:tr>
+        <w:tc>
+          <w:tcPr>
+            <w:tcW w:w="4414" w:type="dxa"/>
+          </w:tcPr>
+          <w:p>
+            <w:pPr>
+              <w:rPr>
+                <w:rFonts w:ascii="Verdana" w:hAnsi="Verdana"/>
+                <w:sz w:val="24"/>
+                <w:szCs w:val="24"/>
+              </w:rPr>
+            </w:pPr>
+            <w:proofErr w:type="spellStart"/>
+            <w:r>
+              <w:rPr>
+                <w:rFonts w:ascii="Verdana" w:hAnsi="Verdana"/>
+                <w:sz w:val="24"/>
+                <w:szCs w:val="24"/>
+              </w:rPr>
+              <w:t>Stakeholder</w:t>
+            </w:r>
+            <w:proofErr w:type="spellEnd"/>
+          </w:p>
+        </w:tc>
+        <w:tc>
+          <w:tcPr>
+            <w:tcW w:w="4414" w:type="dxa"/>
+          </w:tcPr>
+          <w:p>
+            <w:pPr>
+              <w:rPr>
+                <w:rFonts w:ascii="Verdana" w:hAnsi="Verdana"/>
+                <w:sz w:val="24"/>
+                <w:szCs w:val="24"/>
+              </w:rPr>
+            </w:pPr>
+            <w:r>
+              <w:rPr>
+                <w:rFonts w:ascii="Verdana" w:hAnsi="Verdana"/>
+                <w:sz w:val="24"/>
+                <w:szCs w:val="24"/>
+              </w:rPr>
+              <w:t>Maestro</w:t>
+            </w:r>
+          </w:p>
+        </w:tc>
+      </w:tr>
+      <w:tr>
+        <w:tc>
+          <w:tcPr>
+            <w:tcW w:w="4414" w:type="dxa"/>
+          </w:tcPr>
+          <w:p>
+            <w:pPr>
+              <w:rPr>
+                <w:rFonts w:ascii="Verdana" w:hAnsi="Verdana"/>
+                <w:sz w:val="24"/>
+                <w:szCs w:val="24"/>
+              </w:rPr>
+            </w:pPr>
+            <w:r>
+              <w:rPr>
+                <w:rFonts w:ascii="Verdana" w:hAnsi="Verdana"/>
+                <w:sz w:val="24"/>
+                <w:szCs w:val="24"/>
+              </w:rPr>
+              <w:t>Formación</w:t>
+            </w:r>
+          </w:p>
+        </w:tc>
+        <w:tc>
+          <w:tcPr>
+            <w:tcW w:w="4414" w:type="dxa"/>
+          </w:tcPr>
+          <w:p>
+            <w:pPr>
+              <w:rPr>
+                <w:rFonts w:ascii="Verdana" w:hAnsi="Verdana"/>
+                <w:sz w:val="24"/>
+                <w:szCs w:val="24"/>
+              </w:rPr>
+            </w:pPr>
+            <w:r>
+              <w:rPr>
+                <w:rFonts w:ascii="Verdana" w:hAnsi="Verdana"/>
+                <w:sz w:val="24"/>
+                <w:szCs w:val="24"/>
+              </w:rPr>
+              <w:t>Maestría</w:t>
+            </w:r>
+          </w:p>
+        </w:tc>
+      </w:tr>
+      <w:tr>
+        <w:tc>
+          <w:tcPr>
+            <w:tcW w:w="4414" w:type="dxa"/>
+          </w:tcPr>
+          <w:p>
+            <w:pPr>
+              <w:rPr>
+                <w:rFonts w:ascii="Verdana" w:hAnsi="Verdana"/>
+                <w:sz w:val="24"/>
+                <w:szCs w:val="24"/>
+              </w:rPr>
+            </w:pPr>
+            <w:r>
+              <w:rPr>
+                <w:rFonts w:ascii="Verdana" w:hAnsi="Verdana"/>
+                <w:sz w:val="24"/>
+                <w:szCs w:val="24"/>
+              </w:rPr>
+              <w:t>Carrera</w:t>
+            </w:r>
+          </w:p>
+        </w:tc>
+        <w:tc>
+          <w:tcPr>
+            <w:tcW w:w="4414" w:type="dxa"/>
+          </w:tcPr>
+          <w:p>
+            <w:pPr>
+              <w:rPr>
+                <w:rFonts w:ascii="Verdana" w:hAnsi="Verdana"/>
+                <w:sz w:val="24"/>
+                <w:szCs w:val="24"/>
+              </w:rPr>
+            </w:pPr>
+            <w:r>
+              <w:rPr>
+                <w:rFonts w:ascii="Verdana" w:hAnsi="Verdana"/>
+                <w:sz w:val="24"/>
+                <w:szCs w:val="24"/>
+              </w:rPr>
+              <w:t>Informática</w:t>
+            </w:r>
+          </w:p>
+        </w:tc>
+      </w:tr>
+      <w:tr>
+        <w:tc>
+          <w:tcPr>
+            <w:tcW w:w="4414" w:type="dxa"/>
+          </w:tcPr>
+          <w:p>
+            <w:pPr>
+              <w:rPr>
+                <w:rFonts w:ascii="Verdana" w:hAnsi="Verdana"/>
+                <w:sz w:val="24"/>
+                <w:szCs w:val="24"/>
+              </w:rPr>
+            </w:pPr>
+            <w:r>
+              <w:rPr>
+                <w:rFonts w:ascii="Verdana" w:hAnsi="Verdana"/>
+                <w:sz w:val="24"/>
+                <w:szCs w:val="24"/>
+              </w:rPr>
+              <w:t>Actividades</w:t>
+            </w:r>
+          </w:p>
+        </w:tc>
+        <w:tc>
+          <w:tcPr>
+            <w:tcW w:w="4414" w:type="dxa"/>
+          </w:tcPr>
+          <w:p>
+            <w:pPr>
+              <w:rPr>
+                <w:rFonts w:ascii="Verdana" w:hAnsi="Verdana"/>
+                <w:sz w:val="24"/>
+                <w:szCs w:val="24"/>
+              </w:rPr>
+            </w:pPr>
+            <w:r>
+              <w:rPr>
+                <w:rFonts w:ascii="Verdana" w:hAnsi="Verdana"/>
+                <w:sz w:val="24"/>
+                <w:szCs w:val="24"/>
+              </w:rPr>
+              <w:t>Consultar avances</w:t>
+            </w:r>
+          </w:p>
+          <w:p>
+            <w:pPr>
+              <w:rPr>
+                <w:rFonts w:ascii="Verdana" w:hAnsi="Verdana"/>
+                <w:sz w:val="24"/>
+                <w:szCs w:val="24"/>
+              </w:rPr>
+            </w:pPr>
+            <w:r>
+              <w:rPr>
+                <w:rFonts w:ascii="Verdana" w:hAnsi="Verdana"/>
+                <w:sz w:val="24"/>
+                <w:szCs w:val="24"/>
+              </w:rPr>
+              <w:t>Consultar reportes</w:t>
+            </w:r>
+          </w:p>
+          <w:p>
+            <w:pPr>
+              <w:rPr>
+                <w:rFonts w:ascii="Verdana" w:hAnsi="Verdana"/>
+                <w:sz w:val="24"/>
+                <w:szCs w:val="24"/>
+              </w:rPr>
+            </w:pPr>
+            <w:r>
+              <w:rPr>
+                <w:rFonts w:ascii="Verdana" w:hAnsi="Verdana"/>
+                <w:sz w:val="24"/>
+                <w:szCs w:val="24"/>
+              </w:rPr>
+              <w:t>Consultar horas</w:t>
+            </w:r>
+          </w:p>
+          <w:p>
+            <w:pPr>
+              <w:rPr>
+                <w:rFonts w:ascii="Verdana" w:hAnsi="Verdana"/>
+                <w:sz w:val="24"/>
+                <w:szCs w:val="24"/>
+              </w:rPr>
+            </w:pPr>
+            <w:r>
+              <w:rPr>
+                <w:rFonts w:ascii="Verdana" w:hAnsi="Verdana"/>
+                <w:sz w:val="24"/>
+                <w:szCs w:val="24"/>
+              </w:rPr>
+              <w:t>Consultar formatos</w:t>
+            </w:r>
+          </w:p>
+        </w:tc>
+      </w:tr>
+    </w:tbl>
+    <w:p>
+      <w:pPr>
+        <w:rPr>
+          <w:rFonts w:ascii="Verdana" w:hAnsi="Verdana"/>
+          <w:sz w:val="24"/>
+          <w:szCs w:val="24"/>
+        </w:rPr>
+      </w:pPr>
+    </w:p>
+    <w:tbl>
+      <w:tblPr>
+        <w:tblStyle w:val="Tablaconcuadrcula"/>
+        <w:tblW w:w="0" w:type="auto"/>
+        <w:tblLook w:val="04A0" w:firstRow="1" w:lastRow="0" w:firstColumn="1" w:lastColumn="0" w:noHBand="0" w:noVBand="1"/>
+      </w:tblPr>
+      <w:tblGrid>
+        <w:gridCol w:w="4414"/>
+        <w:gridCol w:w="4414"/>
+      </w:tblGrid>
+      <w:tr>
+        <w:tc>
+          <w:tcPr>
+            <w:tcW w:w="4414" w:type="dxa"/>
+          </w:tcPr>
+          <w:p>
+            <w:pPr>
+              <w:rPr>
+                <w:rFonts w:ascii="Verdana" w:hAnsi="Verdana"/>
+                <w:sz w:val="24"/>
+                <w:szCs w:val="24"/>
+              </w:rPr>
+            </w:pPr>
+            <w:proofErr w:type="spellStart"/>
+            <w:r>
+              <w:rPr>
+                <w:rFonts w:ascii="Verdana" w:hAnsi="Verdana"/>
+                <w:sz w:val="24"/>
+                <w:szCs w:val="24"/>
+              </w:rPr>
+              <w:t>Stakeholder</w:t>
+            </w:r>
+            <w:proofErr w:type="spellEnd"/>
+          </w:p>
+        </w:tc>
+        <w:tc>
+          <w:tcPr>
+            <w:tcW w:w="4414" w:type="dxa"/>
+          </w:tcPr>
+          <w:p>
+            <w:pPr>
+              <w:rPr>
+                <w:rFonts w:ascii="Verdana" w:hAnsi="Verdana"/>
+                <w:sz w:val="24"/>
+                <w:szCs w:val="24"/>
+              </w:rPr>
+            </w:pPr>
+            <w:r>
+              <w:rPr>
+                <w:rFonts w:ascii="Verdana" w:hAnsi="Verdana"/>
+                <w:sz w:val="24"/>
+                <w:szCs w:val="24"/>
+              </w:rPr>
+              <w:t>Coordinador</w:t>
+            </w:r>
+          </w:p>
+        </w:tc>
+      </w:tr>
+      <w:tr>
+        <w:tc>
+          <w:tcPr>
+            <w:tcW w:w="4414" w:type="dxa"/>
+          </w:tcPr>
+          <w:p>
+            <w:pPr>
+              <w:rPr>
+                <w:rFonts w:ascii="Verdana" w:hAnsi="Verdana"/>
+                <w:sz w:val="24"/>
+                <w:szCs w:val="24"/>
+              </w:rPr>
+            </w:pPr>
+            <w:r>
+              <w:rPr>
+                <w:rFonts w:ascii="Verdana" w:hAnsi="Verdana"/>
+                <w:sz w:val="24"/>
+                <w:szCs w:val="24"/>
+              </w:rPr>
+              <w:t>Formación</w:t>
+            </w:r>
+          </w:p>
+        </w:tc>
+        <w:tc>
+          <w:tcPr>
+            <w:tcW w:w="4414" w:type="dxa"/>
+          </w:tcPr>
+          <w:p>
+            <w:pPr>
+              <w:tabs>
+                <w:tab w:val="center" w:pos="2099"/>
+              </w:tabs>
+              <w:rPr>
+                <w:rFonts w:ascii="Verdana" w:hAnsi="Verdana"/>
+                <w:sz w:val="24"/>
+                <w:szCs w:val="24"/>
+              </w:rPr>
+            </w:pPr>
+            <w:r>
+              <w:rPr>
+                <w:rFonts w:ascii="Verdana" w:hAnsi="Verdana"/>
+                <w:sz w:val="24"/>
+                <w:szCs w:val="24"/>
+              </w:rPr>
+              <w:t>Doctorado</w:t>
+            </w:r>
+            <w:r>
+              <w:rPr>
+                <w:rFonts w:ascii="Verdana" w:hAnsi="Verdana"/>
+                <w:sz w:val="24"/>
+                <w:szCs w:val="24"/>
+              </w:rPr>
+              <w:tab/>
+            </w:r>
+          </w:p>
+        </w:tc>
+      </w:tr>
+      <w:tr>
+        <w:tc>
+          <w:tcPr>
+            <w:tcW w:w="4414" w:type="dxa"/>
+          </w:tcPr>
+          <w:p>
+            <w:pPr>
+              <w:rPr>
+                <w:rFonts w:ascii="Verdana" w:hAnsi="Verdana"/>
+                <w:sz w:val="24"/>
+                <w:szCs w:val="24"/>
+              </w:rPr>
+            </w:pPr>
+            <w:r>
+              <w:rPr>
+                <w:rFonts w:ascii="Verdana" w:hAnsi="Verdana"/>
+                <w:sz w:val="24"/>
+                <w:szCs w:val="24"/>
+              </w:rPr>
+              <w:t>Carrera</w:t>
+            </w:r>
+          </w:p>
+        </w:tc>
+        <w:tc>
+          <w:tcPr>
+            <w:tcW w:w="4414" w:type="dxa"/>
+          </w:tcPr>
+          <w:p>
+            <w:pPr>
+              <w:rPr>
+                <w:rFonts w:ascii="Verdana" w:hAnsi="Verdana"/>
+                <w:sz w:val="24"/>
+                <w:szCs w:val="24"/>
+              </w:rPr>
+            </w:pPr>
+            <w:r>
+              <w:rPr>
+                <w:rFonts w:ascii="Verdana" w:hAnsi="Verdana"/>
+                <w:sz w:val="24"/>
+                <w:szCs w:val="24"/>
+              </w:rPr>
+              <w:t>Informática</w:t>
+            </w:r>
+          </w:p>
+        </w:tc>
+      </w:tr>
+      <w:tr>
+        <w:tc>
+          <w:tcPr>
+            <w:tcW w:w="4414" w:type="dxa"/>
+          </w:tcPr>
+          <w:p>
+            <w:pPr>
+              <w:rPr>
+                <w:rFonts w:ascii="Verdana" w:hAnsi="Verdana"/>
+                <w:sz w:val="24"/>
+                <w:szCs w:val="24"/>
+              </w:rPr>
+            </w:pPr>
+            <w:r>
+              <w:rPr>
+                <w:rFonts w:ascii="Verdana" w:hAnsi="Verdana"/>
+                <w:sz w:val="24"/>
+                <w:szCs w:val="24"/>
+              </w:rPr>
+              <w:lastRenderedPageBreak/>
+              <w:t>Actividades</w:t>
+            </w:r>
+          </w:p>
+        </w:tc>
+        <w:tc>
+          <w:tcPr>
+            <w:tcW w:w="4414" w:type="dxa"/>
+          </w:tcPr>
+          <w:p>
+            <w:pPr>
+              <w:rPr>
+                <w:rFonts w:ascii="Verdana" w:hAnsi="Verdana"/>
+                <w:sz w:val="24"/>
+                <w:szCs w:val="24"/>
+              </w:rPr>
+            </w:pPr>
+            <w:r>
+              <w:rPr>
+                <w:rFonts w:ascii="Verdana" w:hAnsi="Verdana"/>
+                <w:sz w:val="24"/>
+                <w:szCs w:val="24"/>
+              </w:rPr>
+              <w:t>Hacer oficio de asignación</w:t>
+            </w:r>
+          </w:p>
+          <w:p>
+            <w:pPr>
+              <w:rPr>
+                <w:rFonts w:ascii="Verdana" w:hAnsi="Verdana"/>
+                <w:sz w:val="24"/>
+                <w:szCs w:val="24"/>
+              </w:rPr>
+            </w:pPr>
+            <w:r>
+              <w:rPr>
+                <w:rFonts w:ascii="Verdana" w:hAnsi="Verdana"/>
+                <w:sz w:val="24"/>
+                <w:szCs w:val="24"/>
+              </w:rPr>
+              <w:t>Almacenar expediente</w:t>
+            </w:r>
+          </w:p>
+        </w:tc>
+      </w:tr>
+    </w:tbl>
+    <w:p>
+      <w:pPr>
+        <w:rPr>
+          <w:rFonts w:ascii="Verdana" w:hAnsi="Verdana"/>
+          <w:sz w:val="24"/>
+          <w:szCs w:val="24"/>
+        </w:rPr>
+      </w:pPr>
+    </w:p>
+    <w:tbl>
+      <w:tblPr>
+        <w:tblStyle w:val="Tablaconcuadrcula"/>
+        <w:tblW w:w="0" w:type="auto"/>
+        <w:tblLook w:val="04A0" w:firstRow="1" w:lastRow="0" w:firstColumn="1" w:lastColumn="0" w:noHBand="0" w:noVBand="1"/>
+      </w:tblPr>
+      <w:tblGrid>
+        <w:gridCol w:w="4414"/>
+        <w:gridCol w:w="4414"/>
+      </w:tblGrid>
+      <w:tr>
+        <w:tc>
+          <w:tcPr>
+            <w:tcW w:w="4414" w:type="dxa"/>
+          </w:tcPr>
+          <w:p>
+            <w:pPr>
+              <w:rPr>
+                <w:rFonts w:ascii="Verdana" w:hAnsi="Verdana"/>
+                <w:sz w:val="24"/>
+                <w:szCs w:val="24"/>
+              </w:rPr>
+            </w:pPr>
+            <w:proofErr w:type="spellStart"/>
+            <w:r>
+              <w:rPr>
+                <w:rFonts w:ascii="Verdana" w:hAnsi="Verdana"/>
+                <w:sz w:val="24"/>
+                <w:szCs w:val="24"/>
+              </w:rPr>
+              <w:t>Stakeholder</w:t>
+            </w:r>
+            <w:proofErr w:type="spellEnd"/>
+          </w:p>
+        </w:tc>
+        <w:tc>
+          <w:tcPr>
+            <w:tcW w:w="4414" w:type="dxa"/>
+          </w:tcPr>
+          <w:p>
+            <w:pPr>
+              <w:rPr>
+                <w:rFonts w:ascii="Verdana" w:hAnsi="Verdana"/>
+                <w:sz w:val="24"/>
+                <w:szCs w:val="24"/>
+              </w:rPr>
+            </w:pPr>
+            <w:r>
+              <w:rPr>
+                <w:rFonts w:ascii="Verdana" w:hAnsi="Verdana"/>
+                <w:sz w:val="24"/>
+                <w:szCs w:val="24"/>
+              </w:rPr>
+              <w:t>Academia</w:t>
+            </w:r>
+          </w:p>
+        </w:tc>
+      </w:tr>
+      <w:tr>
+        <w:tc>
+          <w:tcPr>
+            <w:tcW w:w="4414" w:type="dxa"/>
+          </w:tcPr>
+          <w:p>
+            <w:pPr>
+              <w:rPr>
+                <w:rFonts w:ascii="Verdana" w:hAnsi="Verdana"/>
+                <w:sz w:val="24"/>
+                <w:szCs w:val="24"/>
+              </w:rPr>
+            </w:pPr>
+            <w:r>
+              <w:rPr>
+                <w:rFonts w:ascii="Verdana" w:hAnsi="Verdana"/>
+                <w:sz w:val="24"/>
+                <w:szCs w:val="24"/>
+              </w:rPr>
+              <w:t>Formación</w:t>
+            </w:r>
+          </w:p>
+        </w:tc>
+        <w:tc>
+          <w:tcPr>
+            <w:tcW w:w="4414" w:type="dxa"/>
+          </w:tcPr>
+          <w:p>
+            <w:pPr>
+              <w:rPr>
+                <w:rFonts w:ascii="Verdana" w:hAnsi="Verdana"/>
+                <w:sz w:val="24"/>
+                <w:szCs w:val="24"/>
+              </w:rPr>
+            </w:pPr>
+            <w:r>
+              <w:rPr>
+                <w:rFonts w:ascii="Verdana" w:hAnsi="Verdana"/>
+                <w:sz w:val="24"/>
+                <w:szCs w:val="24"/>
+              </w:rPr>
+              <w:t>Doctorado</w:t>
+            </w:r>
+          </w:p>
+        </w:tc>
+      </w:tr>
+      <w:tr>
+        <w:tc>
+          <w:tcPr>
+            <w:tcW w:w="4414" w:type="dxa"/>
+          </w:tcPr>
+          <w:p>
+            <w:pPr>
+              <w:rPr>
+                <w:rFonts w:ascii="Verdana" w:hAnsi="Verdana"/>
+                <w:sz w:val="24"/>
+                <w:szCs w:val="24"/>
+              </w:rPr>
+            </w:pPr>
+            <w:r>
+              <w:rPr>
+                <w:rFonts w:ascii="Verdana" w:hAnsi="Verdana"/>
+                <w:sz w:val="24"/>
+                <w:szCs w:val="24"/>
+              </w:rPr>
+              <w:t>Carrera</w:t>
+            </w:r>
+          </w:p>
+        </w:tc>
+        <w:tc>
+          <w:tcPr>
+            <w:tcW w:w="4414" w:type="dxa"/>
+          </w:tcPr>
+          <w:p>
+            <w:pPr>
+              <w:rPr>
+                <w:rFonts w:ascii="Verdana" w:hAnsi="Verdana"/>
+                <w:sz w:val="24"/>
+                <w:szCs w:val="24"/>
+              </w:rPr>
+            </w:pPr>
+            <w:r>
+              <w:rPr>
+                <w:rFonts w:ascii="Verdana" w:hAnsi="Verdana"/>
+                <w:sz w:val="24"/>
+                <w:szCs w:val="24"/>
+              </w:rPr>
+              <w:t>Informática</w:t>
+            </w:r>
+          </w:p>
+        </w:tc>
+      </w:tr>
+      <w:tr>
+        <w:tc>
+          <w:tcPr>
+            <w:tcW w:w="4414" w:type="dxa"/>
+          </w:tcPr>
+          <w:p>
+            <w:pPr>
+              <w:rPr>
+                <w:rFonts w:ascii="Verdana" w:hAnsi="Verdana"/>
+                <w:sz w:val="24"/>
+                <w:szCs w:val="24"/>
+              </w:rPr>
+            </w:pPr>
+            <w:r>
+              <w:rPr>
+                <w:rFonts w:ascii="Verdana" w:hAnsi="Verdana"/>
+                <w:sz w:val="24"/>
+                <w:szCs w:val="24"/>
+              </w:rPr>
+              <w:t>Actividades</w:t>
+            </w:r>
+          </w:p>
+        </w:tc>
+        <w:tc>
+          <w:tcPr>
+            <w:tcW w:w="4414" w:type="dxa"/>
+          </w:tcPr>
+          <w:p>
+            <w:pPr>
+              <w:rPr>
+                <w:rFonts w:ascii="Verdana" w:hAnsi="Verdana"/>
+                <w:sz w:val="24"/>
+                <w:szCs w:val="24"/>
+              </w:rPr>
+            </w:pPr>
+            <w:r>
+              <w:rPr>
+                <w:rFonts w:ascii="Verdana" w:hAnsi="Verdana"/>
+                <w:sz w:val="24"/>
+                <w:szCs w:val="24"/>
+              </w:rPr>
+              <w:t>Asignar alumnos a las dependencias</w:t>
+            </w:r>
+          </w:p>
+        </w:tc>
+      </w:tr>
+    </w:tbl>
     <w:p>
       <w:pPr>
         <w:jc w:val="both"/>
@@ -2052,7 +3144,120 @@
 
 <file path=word/numbering.xml><?xml version="1.0" encoding="utf-8"?>
 <w:numbering xmlns:wpc="http://schemas.microsoft.com/office/word/2010/wordprocessingCanvas" xmlns:mc="http://schemas.openxmlformats.org/markup-compatibility/2006" xmlns:o="urn:schemas-microsoft-com:office:office" xmlns:r="http://schemas.openxmlformats.org/officeDocument/2006/relationships" xmlns:m="http://schemas.openxmlformats.org/officeDocument/2006/math" xmlns:v="urn:schemas-microsoft-com:vml" xmlns:wp14="http://schemas.microsoft.com/office/word/2010/wordprocessingDrawing" xmlns:wp="http://schemas.openxmlformats.org/drawingml/2006/wordprocessingDrawing" xmlns:w10="urn:schemas-microsoft-com:office:word" xmlns:w="http://schemas.openxmlformats.org/wordprocessingml/2006/main" xmlns:w14="http://schemas.microsoft.com/office/word/2010/wordml" xmlns:w15="http://schemas.microsoft.com/office/word/2012/wordml" xmlns:wpg="http://schemas.microsoft.com/office/word/2010/wordprocessingGroup" xmlns:wpi="http://schemas.microsoft.com/office/word/2010/wordprocessingInk" xmlns:wne="http://schemas.microsoft.com/office/word/2006/wordml" xmlns:wps="http://schemas.microsoft.com/office/word/2010/wordprocessingShape" mc:Ignorable="w14 w15 wp14">
-  <w:abstractNum w:abstractNumId="0">
+  <w:abstractNum w:abstractNumId="0" w15:restartNumberingAfterBreak="0">
+    <w:nsid w:val="33783953"/>
+    <w:multiLevelType w:val="hybridMultilevel"/>
+    <w:tmpl w:val="BDA62F34"/>
+    <w:lvl w:ilvl="0" w:tplc="080A0001">
+      <w:start w:val="1"/>
+      <w:numFmt w:val="bullet"/>
+      <w:lvlText w:val=""/>
+      <w:lvlJc w:val="left"/>
+      <w:pPr>
+        <w:ind w:left="720" w:hanging="360"/>
+      </w:pPr>
+      <w:rPr>
+        <w:rFonts w:ascii="Symbol" w:hAnsi="Symbol" w:hint="default"/>
+      </w:rPr>
+    </w:lvl>
+    <w:lvl w:ilvl="1" w:tplc="080A0003" w:tentative="1">
+      <w:start w:val="1"/>
+      <w:numFmt w:val="bullet"/>
+      <w:lvlText w:val="o"/>
+      <w:lvlJc w:val="left"/>
+      <w:pPr>
+        <w:ind w:left="1440" w:hanging="360"/>
+      </w:pPr>
+      <w:rPr>
+        <w:rFonts w:ascii="Courier New" w:hAnsi="Courier New" w:cs="Courier New" w:hint="default"/>
+      </w:rPr>
+    </w:lvl>
+    <w:lvl w:ilvl="2" w:tplc="080A0005" w:tentative="1">
+      <w:start w:val="1"/>
+      <w:numFmt w:val="bullet"/>
+      <w:lvlText w:val=""/>
+      <w:lvlJc w:val="left"/>
+      <w:pPr>
+        <w:ind w:left="2160" w:hanging="360"/>
+      </w:pPr>
+      <w:rPr>
+        <w:rFonts w:ascii="Wingdings" w:hAnsi="Wingdings" w:hint="default"/>
+      </w:rPr>
+    </w:lvl>
+    <w:lvl w:ilvl="3" w:tplc="080A0001" w:tentative="1">
+      <w:start w:val="1"/>
+      <w:numFmt w:val="bullet"/>
+      <w:lvlText w:val=""/>
+      <w:lvlJc w:val="left"/>
+      <w:pPr>
+        <w:ind w:left="2880" w:hanging="360"/>
+      </w:pPr>
+      <w:rPr>
+        <w:rFonts w:ascii="Symbol" w:hAnsi="Symbol" w:hint="default"/>
+      </w:rPr>
+    </w:lvl>
+    <w:lvl w:ilvl="4" w:tplc="080A0003" w:tentative="1">
+      <w:start w:val="1"/>
+      <w:numFmt w:val="bullet"/>
+      <w:lvlText w:val="o"/>
+      <w:lvlJc w:val="left"/>
+      <w:pPr>
+        <w:ind w:left="3600" w:hanging="360"/>
+      </w:pPr>
+      <w:rPr>
+        <w:rFonts w:ascii="Courier New" w:hAnsi="Courier New" w:cs="Courier New" w:hint="default"/>
+      </w:rPr>
+    </w:lvl>
+    <w:lvl w:ilvl="5" w:tplc="080A0005" w:tentative="1">
+      <w:start w:val="1"/>
+      <w:numFmt w:val="bullet"/>
+      <w:lvlText w:val=""/>
+      <w:lvlJc w:val="left"/>
+      <w:pPr>
+        <w:ind w:left="4320" w:hanging="360"/>
+      </w:pPr>
+      <w:rPr>
+        <w:rFonts w:ascii="Wingdings" w:hAnsi="Wingdings" w:hint="default"/>
+      </w:rPr>
+    </w:lvl>
+    <w:lvl w:ilvl="6" w:tplc="080A0001" w:tentative="1">
+      <w:start w:val="1"/>
+      <w:numFmt w:val="bullet"/>
+      <w:lvlText w:val=""/>
+      <w:lvlJc w:val="left"/>
+      <w:pPr>
+        <w:ind w:left="5040" w:hanging="360"/>
+      </w:pPr>
+      <w:rPr>
+        <w:rFonts w:ascii="Symbol" w:hAnsi="Symbol" w:hint="default"/>
+      </w:rPr>
+    </w:lvl>
+    <w:lvl w:ilvl="7" w:tplc="080A0003" w:tentative="1">
+      <w:start w:val="1"/>
+      <w:numFmt w:val="bullet"/>
+      <w:lvlText w:val="o"/>
+      <w:lvlJc w:val="left"/>
+      <w:pPr>
+        <w:ind w:left="5760" w:hanging="360"/>
+      </w:pPr>
+      <w:rPr>
+        <w:rFonts w:ascii="Courier New" w:hAnsi="Courier New" w:cs="Courier New" w:hint="default"/>
+      </w:rPr>
+    </w:lvl>
+    <w:lvl w:ilvl="8" w:tplc="080A0005" w:tentative="1">
+      <w:start w:val="1"/>
+      <w:numFmt w:val="bullet"/>
+      <w:lvlText w:val=""/>
+      <w:lvlJc w:val="left"/>
+      <w:pPr>
+        <w:ind w:left="6480" w:hanging="360"/>
+      </w:pPr>
+      <w:rPr>
+        <w:rFonts w:ascii="Wingdings" w:hAnsi="Wingdings" w:hint="default"/>
+      </w:rPr>
+    </w:lvl>
+  </w:abstractNum>
+  <w:abstractNum w:abstractNumId="1" w15:restartNumberingAfterBreak="0">
     <w:nsid w:val="65344C99"/>
     <w:multiLevelType w:val="hybridMultilevel"/>
     <w:tmpl w:val="B86CB75C"/>
@@ -2166,6 +3371,9 @@
     </w:lvl>
   </w:abstractNum>
   <w:num w:numId="1">
+    <w:abstractNumId w:val="1"/>
+  </w:num>
+  <w:num w:numId="2">
     <w:abstractNumId w:val="0"/>
   </w:num>
 </w:numbering>
@@ -2706,7 +3914,6 @@
       <w:spacing w:after="0" w:line="240" w:lineRule="auto"/>
     </w:pPr>
     <w:tblPr>
-      <w:tblInd w:w="0" w:type="dxa"/>
       <w:tblBorders>
         <w:top w:val="single" w:sz="4" w:space="0" w:color="auto"/>
         <w:left w:val="single" w:sz="4" w:space="0" w:color="auto"/>
@@ -2715,12 +3922,6 @@
         <w:insideH w:val="single" w:sz="4" w:space="0" w:color="auto"/>
         <w:insideV w:val="single" w:sz="4" w:space="0" w:color="auto"/>
       </w:tblBorders>
-      <w:tblCellMar>
-        <w:top w:w="0" w:type="dxa"/>
-        <w:left w:w="108" w:type="dxa"/>
-        <w:bottom w:w="0" w:type="dxa"/>
-        <w:right w:w="108" w:type="dxa"/>
-      </w:tblCellMar>
     </w:tblPr>
   </w:style>
   <w:style w:type="character" w:styleId="Hipervnculo">
@@ -2824,14 +4025,14 @@
     <w:charset w:val="00"/>
     <w:family w:val="roman"/>
     <w:pitch w:val="variable"/>
-    <w:sig w:usb0="E0002AFF" w:usb1="C0007841" w:usb2="00000009" w:usb3="00000000" w:csb0="000001FF" w:csb1="00000000"/>
+    <w:sig w:usb0="E0002EFF" w:usb1="C0007843" w:usb2="00000009" w:usb3="00000000" w:csb0="000001FF" w:csb1="00000000"/>
   </w:font>
   <w:font w:name="Courier New">
     <w:panose1 w:val="02070309020205020404"/>
     <w:charset w:val="00"/>
     <w:family w:val="modern"/>
     <w:pitch w:val="fixed"/>
-    <w:sig w:usb0="E0002AFF" w:usb1="C0007843" w:usb2="00000009" w:usb3="00000000" w:csb0="000001FF" w:csb1="00000000"/>
+    <w:sig w:usb0="E0002EFF" w:usb1="C0007843" w:usb2="00000009" w:usb3="00000000" w:csb0="000001FF" w:csb1="00000000"/>
   </w:font>
   <w:font w:name="Wingdings">
     <w:panose1 w:val="05000000000000000000"/>
@@ -2845,7 +4046,7 @@
     <w:charset w:val="00"/>
     <w:family w:val="swiss"/>
     <w:pitch w:val="variable"/>
-    <w:sig w:usb0="E10002FF" w:usb1="4000ACFF" w:usb2="00000009" w:usb3="00000000" w:csb0="0000019F" w:csb1="00000000"/>
+    <w:sig w:usb0="E00002FF" w:usb1="4000ACFF" w:usb2="00000001" w:usb3="00000000" w:csb0="0000019F" w:csb1="00000000"/>
   </w:font>
   <w:font w:name="Calibri Light">
     <w:panose1 w:val="020F0302020204030204"/>
@@ -2882,6 +4083,7 @@
     <w:rsidRoot w:val="00501E67"/>
     <w:rsid w:val="0000364D"/>
     <w:rsid w:val="00272BC7"/>
+    <w:rsid w:val="002D725B"/>
     <w:rsid w:val="00501E67"/>
     <w:rsid w:val="005E27C3"/>
     <w:rsid w:val="00742A9A"/>

</xml_diff>

<commit_message>
Agregando comentario de prueba
Agregando comentario de prueba para diferenciar las actividades de cada
uno
</commit_message>
<xml_diff>
--- a/ESPECIFICACION DE REQUERIMIENTOS DE SOFTWARE.docx
+++ b/ESPECIFICACION DE REQUERIMIENTOS DE SOFTWARE.docx
@@ -32,7 +32,7 @@
               <w:noProof/>
             </w:rPr>
             <w:drawing>
-              <wp:inline distT="0" distB="0" distL="0" distR="0">
+              <wp:inline distT="0" distB="0" distL="0" distR="0" wp14:anchorId="6EBDF099" wp14:editId="07C3FF4B">
                 <wp:extent cx="1417320" cy="750898"/>
                 <wp:effectExtent l="19050" t="19050" r="11430" b="11430"/>
                 <wp:docPr id="143" name="Imagen 143"/>
@@ -186,7 +186,7 @@
               <w:sz w:val="24"/>
             </w:rPr>
             <w:drawing>
-              <wp:anchor distT="0" distB="0" distL="114300" distR="114300" simplePos="0" relativeHeight="251660288" behindDoc="0" locked="0" layoutInCell="1" allowOverlap="1">
+              <wp:anchor distT="0" distB="0" distL="114300" distR="114300" simplePos="0" relativeHeight="251660288" behindDoc="0" locked="0" layoutInCell="1" allowOverlap="1" wp14:anchorId="05258E55" wp14:editId="0CD1FB32">
                 <wp:simplePos x="0" y="0"/>
                 <wp:positionH relativeFrom="margin">
                   <wp:align>center</wp:align>
@@ -263,7 +263,7 @@
             <mc:AlternateContent>
               <mc:Choice Requires="wps">
                 <w:drawing>
-                  <wp:anchor distT="0" distB="0" distL="114300" distR="114300" simplePos="0" relativeHeight="251659264" behindDoc="0" locked="0" layoutInCell="1" allowOverlap="1">
+                  <wp:anchor distT="0" distB="0" distL="114300" distR="114300" simplePos="0" relativeHeight="251659264" behindDoc="0" locked="0" layoutInCell="1" allowOverlap="1" wp14:anchorId="6E9E55FF" wp14:editId="4B56179D">
                     <wp:simplePos x="0" y="0"/>
                     <wp:positionH relativeFrom="margin">
                       <wp:align>center</wp:align>
@@ -584,7 +584,7 @@
             <mc:AlternateContent>
               <mc:Choice Requires="wps">
                 <w:drawing>
-                  <wp:anchor distT="45720" distB="45720" distL="114300" distR="114300" simplePos="0" relativeHeight="251662336" behindDoc="0" locked="0" layoutInCell="1" allowOverlap="1">
+                  <wp:anchor distT="45720" distB="45720" distL="114300" distR="114300" simplePos="0" relativeHeight="251662336" behindDoc="0" locked="0" layoutInCell="1" allowOverlap="1" wp14:anchorId="40D4C52A" wp14:editId="3D9CC203">
                     <wp:simplePos x="0" y="0"/>
                     <wp:positionH relativeFrom="margin">
                       <wp:align>center</wp:align>
@@ -936,6 +936,7 @@
           <w:szCs w:val="24"/>
         </w:rPr>
       </w:pPr>
+      <w:commentRangeStart w:id="0"/>
       <w:r>
         <w:rPr>
           <w:rFonts w:ascii="Verdana" w:hAnsi="Verdana"/>
@@ -983,6 +984,13 @@
           <w:szCs w:val="24"/>
         </w:rPr>
         <w:t xml:space="preserve"> Todo el proceso genera un expediente para el alumno el cual será armado por sus propios méritos. Este proceso es muy laborioso y solicitudes tan sencillas como consultar el expediente de un alumno puede llegar a llevar desde días hasta semanas. Es por eso que se busca realizar un sistema  de apoyo al actual sistema de Servicio Social de la Universidad Veracruzana.</w:t>
+      </w:r>
+      <w:commentRangeEnd w:id="0"/>
+      <w:r>
+        <w:rPr>
+          <w:rStyle w:val="Refdecomentario"/>
+        </w:rPr>
+        <w:commentReference w:id="0"/>
       </w:r>
     </w:p>
     <w:p>
@@ -1390,7 +1398,7 @@
                 <w:szCs w:val="24"/>
               </w:rPr>
             </w:pPr>
-            <w:hyperlink r:id="rId8" w:history="1">
+            <w:hyperlink r:id="rId10" w:history="1">
               <w:r>
                 <w:rPr>
                   <w:rStyle w:val="Hipervnculo"/>
@@ -4875,8 +4883,6 @@
           <w:szCs w:val="24"/>
         </w:rPr>
       </w:pPr>
-      <w:bookmarkStart w:id="0" w:name="_GoBack"/>
-      <w:bookmarkEnd w:id="0"/>
       <w:r>
         <w:rPr>
           <w:rFonts w:ascii="Verdana" w:hAnsi="Verdana"/>
@@ -5628,6 +5634,8 @@
         <w:tab/>
         <w:t>Se mostrara un mensaje el cual indicara que el alumno “No ha subido el documento”.</w:t>
       </w:r>
+      <w:bookmarkStart w:id="1" w:name="_GoBack"/>
+      <w:bookmarkEnd w:id="1"/>
     </w:p>
     <w:p>
       <w:pPr>
@@ -7558,6 +7566,33 @@
 </w:document>
 </file>
 
+<file path=word/comments.xml><?xml version="1.0" encoding="utf-8"?>
+<w:comments xmlns:wpc="http://schemas.microsoft.com/office/word/2010/wordprocessingCanvas" xmlns:mc="http://schemas.openxmlformats.org/markup-compatibility/2006" xmlns:o="urn:schemas-microsoft-com:office:office" xmlns:r="http://schemas.openxmlformats.org/officeDocument/2006/relationships" xmlns:m="http://schemas.openxmlformats.org/officeDocument/2006/math" xmlns:v="urn:schemas-microsoft-com:vml" xmlns:wp14="http://schemas.microsoft.com/office/word/2010/wordprocessingDrawing" xmlns:wp="http://schemas.openxmlformats.org/drawingml/2006/wordprocessingDrawing" xmlns:w10="urn:schemas-microsoft-com:office:word" xmlns:w="http://schemas.openxmlformats.org/wordprocessingml/2006/main" xmlns:w14="http://schemas.microsoft.com/office/word/2010/wordml" xmlns:w15="http://schemas.microsoft.com/office/word/2012/wordml" xmlns:wpg="http://schemas.microsoft.com/office/word/2010/wordprocessingGroup" xmlns:wpi="http://schemas.microsoft.com/office/word/2010/wordprocessingInk" xmlns:wne="http://schemas.microsoft.com/office/word/2006/wordml" xmlns:wps="http://schemas.microsoft.com/office/word/2010/wordprocessingShape" mc:Ignorable="w14 w15 wp14">
+  <w:comment w:id="0" w:author="Nelo" w:date="2015-11-29T10:02:00Z" w:initials="N">
+    <w:p>
+      <w:pPr>
+        <w:pStyle w:val="Textocomentario"/>
+      </w:pPr>
+      <w:r>
+        <w:rPr>
+          <w:rStyle w:val="Refdecomentario"/>
+        </w:rPr>
+        <w:annotationRef/>
+      </w:r>
+      <w:r>
+        <w:t>Introducción realizada 13/nov/2015</w:t>
+      </w:r>
+    </w:p>
+  </w:comment>
+</w:comments>
+</file>
+
+<file path=word/commentsExtended.xml><?xml version="1.0" encoding="utf-8"?>
+<w15:commentsEx xmlns:wpc="http://schemas.microsoft.com/office/word/2010/wordprocessingCanvas" xmlns:mc="http://schemas.openxmlformats.org/markup-compatibility/2006" xmlns:o="urn:schemas-microsoft-com:office:office" xmlns:r="http://schemas.openxmlformats.org/officeDocument/2006/relationships" xmlns:m="http://schemas.openxmlformats.org/officeDocument/2006/math" xmlns:v="urn:schemas-microsoft-com:vml" xmlns:wp14="http://schemas.microsoft.com/office/word/2010/wordprocessingDrawing" xmlns:wp="http://schemas.openxmlformats.org/drawingml/2006/wordprocessingDrawing" xmlns:w10="urn:schemas-microsoft-com:office:word" xmlns:w="http://schemas.openxmlformats.org/wordprocessingml/2006/main" xmlns:w14="http://schemas.microsoft.com/office/word/2010/wordml" xmlns:w15="http://schemas.microsoft.com/office/word/2012/wordml" xmlns:wpg="http://schemas.microsoft.com/office/word/2010/wordprocessingGroup" xmlns:wpi="http://schemas.microsoft.com/office/word/2010/wordprocessingInk" xmlns:wne="http://schemas.microsoft.com/office/word/2006/wordml" xmlns:wps="http://schemas.microsoft.com/office/word/2010/wordprocessingShape" mc:Ignorable="w14 w15 wp14">
+  <w15:commentEx w15:paraId="3FB2C01E" w15:done="0"/>
+</w15:commentsEx>
+</file>
+
 <file path=word/numbering.xml><?xml version="1.0" encoding="utf-8"?>
 <w:numbering xmlns:wpc="http://schemas.microsoft.com/office/word/2010/wordprocessingCanvas" xmlns:mc="http://schemas.openxmlformats.org/markup-compatibility/2006" xmlns:o="urn:schemas-microsoft-com:office:office" xmlns:r="http://schemas.openxmlformats.org/officeDocument/2006/relationships" xmlns:m="http://schemas.openxmlformats.org/officeDocument/2006/math" xmlns:v="urn:schemas-microsoft-com:vml" xmlns:wp14="http://schemas.microsoft.com/office/word/2010/wordprocessingDrawing" xmlns:wp="http://schemas.openxmlformats.org/drawingml/2006/wordprocessingDrawing" xmlns:w10="urn:schemas-microsoft-com:office:word" xmlns:w="http://schemas.openxmlformats.org/wordprocessingml/2006/main" xmlns:w14="http://schemas.microsoft.com/office/word/2010/wordml" xmlns:w15="http://schemas.microsoft.com/office/word/2012/wordml" xmlns:wpg="http://schemas.microsoft.com/office/word/2010/wordprocessingGroup" xmlns:wpi="http://schemas.microsoft.com/office/word/2010/wordprocessingInk" xmlns:wne="http://schemas.microsoft.com/office/word/2006/wordml" xmlns:wps="http://schemas.microsoft.com/office/word/2010/wordprocessingShape" mc:Ignorable="w14 w15 wp14">
   <w:abstractNum w:abstractNumId="0">
@@ -7909,6 +7944,14 @@
     <w:abstractNumId w:val="1"/>
   </w:num>
 </w:numbering>
+</file>
+
+<file path=word/people.xml><?xml version="1.0" encoding="utf-8"?>
+<w15:people xmlns:wpc="http://schemas.microsoft.com/office/word/2010/wordprocessingCanvas" xmlns:mc="http://schemas.openxmlformats.org/markup-compatibility/2006" xmlns:o="urn:schemas-microsoft-com:office:office" xmlns:r="http://schemas.openxmlformats.org/officeDocument/2006/relationships" xmlns:m="http://schemas.openxmlformats.org/officeDocument/2006/math" xmlns:v="urn:schemas-microsoft-com:vml" xmlns:wp14="http://schemas.microsoft.com/office/word/2010/wordprocessingDrawing" xmlns:wp="http://schemas.openxmlformats.org/drawingml/2006/wordprocessingDrawing" xmlns:w10="urn:schemas-microsoft-com:office:word" xmlns:w="http://schemas.openxmlformats.org/wordprocessingml/2006/main" xmlns:w14="http://schemas.microsoft.com/office/word/2010/wordml" xmlns:w15="http://schemas.microsoft.com/office/word/2012/wordml" xmlns:wpg="http://schemas.microsoft.com/office/word/2010/wordprocessingGroup" xmlns:wpi="http://schemas.microsoft.com/office/word/2010/wordprocessingInk" xmlns:wne="http://schemas.microsoft.com/office/word/2006/wordml" xmlns:wps="http://schemas.microsoft.com/office/word/2010/wordprocessingShape" mc:Ignorable="w14 w15 wp14">
+  <w15:person w15:author="Nelo">
+    <w15:presenceInfo w15:providerId="None" w15:userId="Nelo"/>
+  </w15:person>
+</w15:people>
 </file>
 
 <file path=word/styles.xml><?xml version="1.0" encoding="utf-8"?>
@@ -8489,6 +8532,104 @@
       <w:lang w:val="es-ES" w:eastAsia="es-ES"/>
     </w:rPr>
   </w:style>
+  <w:style w:type="character" w:styleId="Refdecomentario">
+    <w:name w:val="annotation reference"/>
+    <w:basedOn w:val="Fuentedeprrafopredeter"/>
+    <w:uiPriority w:val="99"/>
+    <w:semiHidden/>
+    <w:unhideWhenUsed/>
+    <w:rsid w:val="008E2776"/>
+    <w:rPr>
+      <w:sz w:val="16"/>
+      <w:szCs w:val="16"/>
+    </w:rPr>
+  </w:style>
+  <w:style w:type="paragraph" w:styleId="Textocomentario">
+    <w:name w:val="annotation text"/>
+    <w:basedOn w:val="Normal"/>
+    <w:link w:val="TextocomentarioCar"/>
+    <w:uiPriority w:val="99"/>
+    <w:semiHidden/>
+    <w:unhideWhenUsed/>
+    <w:rsid w:val="008E2776"/>
+    <w:pPr>
+      <w:spacing w:line="240" w:lineRule="auto"/>
+    </w:pPr>
+    <w:rPr>
+      <w:sz w:val="20"/>
+      <w:szCs w:val="20"/>
+    </w:rPr>
+  </w:style>
+  <w:style w:type="character" w:customStyle="1" w:styleId="TextocomentarioCar">
+    <w:name w:val="Texto comentario Car"/>
+    <w:basedOn w:val="Fuentedeprrafopredeter"/>
+    <w:link w:val="Textocomentario"/>
+    <w:uiPriority w:val="99"/>
+    <w:semiHidden/>
+    <w:rsid w:val="008E2776"/>
+    <w:rPr>
+      <w:sz w:val="20"/>
+      <w:szCs w:val="20"/>
+    </w:rPr>
+  </w:style>
+  <w:style w:type="paragraph" w:styleId="Asuntodelcomentario">
+    <w:name w:val="annotation subject"/>
+    <w:basedOn w:val="Textocomentario"/>
+    <w:next w:val="Textocomentario"/>
+    <w:link w:val="AsuntodelcomentarioCar"/>
+    <w:uiPriority w:val="99"/>
+    <w:semiHidden/>
+    <w:unhideWhenUsed/>
+    <w:rsid w:val="008E2776"/>
+    <w:rPr>
+      <w:b/>
+      <w:bCs/>
+    </w:rPr>
+  </w:style>
+  <w:style w:type="character" w:customStyle="1" w:styleId="AsuntodelcomentarioCar">
+    <w:name w:val="Asunto del comentario Car"/>
+    <w:basedOn w:val="TextocomentarioCar"/>
+    <w:link w:val="Asuntodelcomentario"/>
+    <w:uiPriority w:val="99"/>
+    <w:semiHidden/>
+    <w:rsid w:val="008E2776"/>
+    <w:rPr>
+      <w:b/>
+      <w:bCs/>
+      <w:sz w:val="20"/>
+      <w:szCs w:val="20"/>
+    </w:rPr>
+  </w:style>
+  <w:style w:type="paragraph" w:styleId="Textodeglobo">
+    <w:name w:val="Balloon Text"/>
+    <w:basedOn w:val="Normal"/>
+    <w:link w:val="TextodegloboCar"/>
+    <w:uiPriority w:val="99"/>
+    <w:semiHidden/>
+    <w:unhideWhenUsed/>
+    <w:rsid w:val="008E2776"/>
+    <w:pPr>
+      <w:spacing w:after="0" w:line="240" w:lineRule="auto"/>
+    </w:pPr>
+    <w:rPr>
+      <w:rFonts w:ascii="Segoe UI" w:hAnsi="Segoe UI" w:cs="Segoe UI"/>
+      <w:sz w:val="18"/>
+      <w:szCs w:val="18"/>
+    </w:rPr>
+  </w:style>
+  <w:style w:type="character" w:customStyle="1" w:styleId="TextodegloboCar">
+    <w:name w:val="Texto de globo Car"/>
+    <w:basedOn w:val="Fuentedeprrafopredeter"/>
+    <w:link w:val="Textodeglobo"/>
+    <w:uiPriority w:val="99"/>
+    <w:semiHidden/>
+    <w:rsid w:val="008E2776"/>
+    <w:rPr>
+      <w:rFonts w:ascii="Segoe UI" w:hAnsi="Segoe UI" w:cs="Segoe UI"/>
+      <w:sz w:val="18"/>
+      <w:szCs w:val="18"/>
+    </w:rPr>
+  </w:style>
 </w:styles>
 </file>
 
@@ -8616,6 +8757,13 @@
     <w:pitch w:val="variable"/>
     <w:sig w:usb0="E0002AFF" w:usb1="C0007843" w:usb2="00000009" w:usb3="00000000" w:csb0="000001FF" w:csb1="00000000"/>
   </w:font>
+  <w:font w:name="Segoe UI">
+    <w:panose1 w:val="020B0502040204020203"/>
+    <w:charset w:val="00"/>
+    <w:family w:val="swiss"/>
+    <w:pitch w:val="variable"/>
+    <w:sig w:usb0="E10022FF" w:usb1="C000E47F" w:usb2="00000029" w:usb3="00000000" w:csb0="000001DF" w:csb1="00000000"/>
+  </w:font>
   <w:font w:name="Verdana">
     <w:panose1 w:val="020B0604030504040204"/>
     <w:charset w:val="00"/>
@@ -8659,6 +8807,7 @@
     <w:rsid w:val="00712C42"/>
     <w:rsid w:val="00742A9A"/>
     <w:rsid w:val="00A4149A"/>
+    <w:rsid w:val="00C0701B"/>
     <w:rsid w:val="00E76BDA"/>
   </w:rsids>
   <m:mathPr>

</xml_diff>

<commit_message>
Correcciones finales al proyecto
Correciones finales de version de casos de uso y de requerimientos
organizacionales.
</commit_message>
<xml_diff>
--- a/ESPECIFICACION DE REQUERIMIENTOS DE SOFTWARE.docx
+++ b/ESPECIFICACION DE REQUERIMIENTOS DE SOFTWARE.docx
@@ -3436,25 +3436,7 @@
                 <w:sz w:val="24"/>
                 <w:szCs w:val="24"/>
               </w:rPr>
-              <w:t xml:space="preserve">FB: </w:t>
-            </w:r>
-            <w:proofErr w:type="spellStart"/>
-            <w:r>
-              <w:rPr>
-                <w:rFonts w:ascii="Verdana" w:hAnsi="Verdana"/>
-                <w:sz w:val="24"/>
-                <w:szCs w:val="24"/>
-              </w:rPr>
-              <w:t>Nelo</w:t>
-            </w:r>
-            <w:proofErr w:type="spellEnd"/>
-            <w:r>
-              <w:rPr>
-                <w:rFonts w:ascii="Verdana" w:hAnsi="Verdana"/>
-                <w:sz w:val="24"/>
-                <w:szCs w:val="24"/>
-              </w:rPr>
-              <w:t xml:space="preserve"> </w:t>
+              <w:t xml:space="preserve">FB: Nelo </w:t>
             </w:r>
             <w:proofErr w:type="spellStart"/>
             <w:r>
@@ -6813,8 +6795,10 @@
               <w:rPr>
                 <w:rFonts w:ascii="Verdana" w:hAnsi="Verdana" w:cs="Arial"/>
               </w:rPr>
-              <w:t>1.1</w:t>
-            </w:r>
+              <w:t>1.3</w:t>
+            </w:r>
+            <w:bookmarkStart w:id="13" w:name="_GoBack"/>
+            <w:bookmarkEnd w:id="13"/>
           </w:p>
         </w:tc>
       </w:tr>
@@ -6987,7 +6971,6 @@
                 <w:bCs/>
               </w:rPr>
             </w:pPr>
-            <w:bookmarkStart w:id="13" w:name="_GoBack"/>
             <w:r>
               <w:rPr>
                 <w:rFonts w:ascii="Verdana" w:hAnsi="Verdana" w:cs="Arial"/>
@@ -7037,7 +7020,6 @@
           </w:p>
         </w:tc>
       </w:tr>
-      <w:bookmarkEnd w:id="13"/>
       <w:tr>
         <w:trPr>
           <w:cantSplit/>
@@ -8709,6 +8691,13 @@
               </w:rPr>
               <w:t>Consultar avance</w:t>
             </w:r>
+            <w:r>
+              <w:rPr>
+                <w:rFonts w:ascii="Verdana" w:hAnsi="Verdana" w:cs="Arial"/>
+                <w:b/>
+              </w:rPr>
+              <w:t>s de reportes</w:t>
+            </w:r>
           </w:p>
         </w:tc>
       </w:tr>
@@ -8756,7 +8745,7 @@
               <w:rPr>
                 <w:rFonts w:ascii="Verdana" w:hAnsi="Verdana" w:cs="Arial"/>
               </w:rPr>
-              <w:t>1.1</w:t>
+              <w:t>1.3</w:t>
             </w:r>
           </w:p>
         </w:tc>
@@ -10614,7 +10603,19 @@
         <w:rPr>
           <w:rFonts w:ascii="Verdana" w:hAnsi="Verdana"/>
         </w:rPr>
-        <w:t xml:space="preserve"> SS.</w:t>
+        <w:t xml:space="preserve"> SS</w:t>
+      </w:r>
+      <w:r>
+        <w:rPr>
+          <w:rFonts w:ascii="Verdana" w:hAnsi="Verdana"/>
+        </w:rPr>
+        <w:t xml:space="preserve"> (Documentación, firmado, ordenamiento de expedientes)</w:t>
+      </w:r>
+      <w:r>
+        <w:rPr>
+          <w:rFonts w:ascii="Verdana" w:hAnsi="Verdana"/>
+        </w:rPr>
+        <w:t>.</w:t>
       </w:r>
     </w:p>
     <w:p>
@@ -10656,7 +10657,19 @@
         <w:rPr>
           <w:rFonts w:ascii="Verdana" w:hAnsi="Verdana"/>
         </w:rPr>
-        <w:t>-El sistema debe apegarse al diseño estético que se utiliza con los demás sistemas en línea de la Universidad Veracruzana.</w:t>
+        <w:t>-El sistema debe apegarse al diseño estético que se utiliza con los demás sistemas en línea de la Universidad Veracruzana</w:t>
+      </w:r>
+      <w:r>
+        <w:rPr>
+          <w:rFonts w:ascii="Verdana" w:hAnsi="Verdana"/>
+        </w:rPr>
+        <w:t xml:space="preserve"> (Color, logotipos y plantillas)</w:t>
+      </w:r>
+      <w:r>
+        <w:rPr>
+          <w:rFonts w:ascii="Verdana" w:hAnsi="Verdana"/>
+        </w:rPr>
+        <w:t>.</w:t>
       </w:r>
     </w:p>
     <w:p>
@@ -13887,7 +13900,7 @@
         <w:noProof/>
         <w:lang w:val="es-ES"/>
       </w:rPr>
-      <w:t>11</w:t>
+      <w:t>20</w:t>
     </w:r>
     <w:r>
       <w:rPr>
@@ -13902,33 +13915,17 @@
       </w:rPr>
       <w:t xml:space="preserve"> de </w:t>
     </w:r>
-    <w:r>
-      <w:fldChar w:fldCharType="begin"/>
-    </w:r>
-    <w:r>
-      <w:instrText>NUMPAGES  \* Arabic  \* MERGEFORMAT</w:instrText>
-    </w:r>
-    <w:r>
-      <w:fldChar w:fldCharType="separate"/>
-    </w:r>
-    <w:r>
-      <w:rPr>
-        <w:b/>
-        <w:bCs/>
-        <w:noProof/>
-        <w:lang w:val="es-ES"/>
-      </w:rPr>
-      <w:t>24</w:t>
-    </w:r>
-    <w:r>
-      <w:rPr>
-        <w:b/>
-        <w:bCs/>
-        <w:noProof/>
-        <w:lang w:val="es-ES"/>
-      </w:rPr>
-      <w:fldChar w:fldCharType="end"/>
-    </w:r>
+    <w:fldSimple w:instr="NUMPAGES  \* Arabic  \* MERGEFORMAT">
+      <w:r>
+        <w:rPr>
+          <w:b/>
+          <w:bCs/>
+          <w:noProof/>
+          <w:lang w:val="es-ES"/>
+        </w:rPr>
+        <w:t>24</w:t>
+      </w:r>
+    </w:fldSimple>
   </w:p>
 </w:ftr>
 </file>
@@ -16969,7 +16966,7 @@
 </file>
 
 <file path=customXml/itemProps2.xml><?xml version="1.0" encoding="utf-8"?>
-<ds:datastoreItem xmlns:ds="http://schemas.openxmlformats.org/officeDocument/2006/customXml" ds:itemID="{C11EFFE8-3917-49EE-86FC-6DE6EE6EBE5F}">
+<ds:datastoreItem xmlns:ds="http://schemas.openxmlformats.org/officeDocument/2006/customXml" ds:itemID="{7E8BEB00-678B-4142-9BF2-1B481E6A97ED}">
   <ds:schemaRefs>
     <ds:schemaRef ds:uri="http://schemas.openxmlformats.org/officeDocument/2006/bibliography"/>
   </ds:schemaRefs>

</xml_diff>